<commit_message>
Added exercises for 03.1-Arrays-More-Exercises
</commit_message>
<xml_diff>
--- a/Courses/Software-Sciences/Module-2-DS-and-Algo-New/03-Additional-Exercises/03.1-Arrays-More-Exercises.docx
+++ b/Courses/Software-Sciences/Module-2-DS-and-Algo-New/03-Additional-Exercises/03.1-Arrays-More-Exercises.docx
@@ -4,7 +4,7 @@
   <w:body>
     <w:p>
       <w:pPr>
-        <w:pStyle w:val="Heading1"/>
+        <w:pStyle w:val="1"/>
         <w:jc w:val="center"/>
         <w:rPr>
           <w:noProof/>
@@ -58,7 +58,7 @@
       <w:hyperlink r:id="rId8">
         <w:r>
           <w:rPr>
-            <w:rStyle w:val="Hyperlink"/>
+            <w:rStyle w:val="a9"/>
           </w:rPr>
           <w:t>https://judge.softuni.bg/Contests/3171/Additional-Exercises</w:t>
         </w:r>
@@ -69,7 +69,7 @@
     </w:p>
     <w:p>
       <w:pPr>
-        <w:pStyle w:val="Heading2"/>
+        <w:pStyle w:val="2"/>
         <w:rPr>
           <w:noProof/>
           <w:lang w:val="bg-BG"/>
@@ -156,7 +156,7 @@
     </w:p>
     <w:p>
       <w:pPr>
-        <w:pStyle w:val="Heading3"/>
+        <w:pStyle w:val="3"/>
         <w:rPr>
           <w:noProof/>
           <w:lang w:val="bg-BG"/>
@@ -178,7 +178,7 @@
     </w:p>
     <w:tbl>
       <w:tblPr>
-        <w:tblStyle w:val="TableGrid"/>
+        <w:tblStyle w:val="af"/>
         <w:tblW w:w="2558" w:type="dxa"/>
         <w:tblInd w:w="23" w:type="dxa"/>
         <w:tblCellMar>
@@ -393,7 +393,7 @@
     </w:tbl>
     <w:p>
       <w:pPr>
-        <w:pStyle w:val="Heading3"/>
+        <w:pStyle w:val="3"/>
         <w:rPr>
           <w:noProof/>
           <w:lang w:val="bg-BG"/>
@@ -926,7 +926,7 @@
     </w:p>
     <w:p>
       <w:pPr>
-        <w:pStyle w:val="Heading2"/>
+        <w:pStyle w:val="2"/>
         <w:rPr>
           <w:noProof/>
           <w:lang w:val="bg-BG"/>
@@ -1018,7 +1018,7 @@
     </w:p>
     <w:p>
       <w:pPr>
-        <w:pStyle w:val="Heading3"/>
+        <w:pStyle w:val="3"/>
         <w:rPr>
           <w:noProof/>
         </w:rPr>
@@ -1032,7 +1032,7 @@
     </w:p>
     <w:tbl>
       <w:tblPr>
-        <w:tblStyle w:val="TableGrid"/>
+        <w:tblStyle w:val="af"/>
         <w:tblW w:w="6545" w:type="dxa"/>
         <w:tblInd w:w="23" w:type="dxa"/>
         <w:tblCellMar>
@@ -1500,7 +1500,7 @@
     </w:tbl>
     <w:p>
       <w:pPr>
-        <w:pStyle w:val="Heading3"/>
+        <w:pStyle w:val="3"/>
         <w:spacing w:before="80" w:after="120" w:line="240" w:lineRule="auto"/>
         <w:rPr>
           <w:noProof/>
@@ -1510,8 +1510,9 @@
       <w:r>
         <w:rPr>
           <w:noProof/>
-        </w:rPr>
-        <w:t>Подсказки</w:t>
+          <w:lang w:val="bg-BG"/>
+        </w:rPr>
+        <w:t>Насоки</w:t>
       </w:r>
     </w:p>
     <w:p>
@@ -2098,7 +2099,7 @@
     </w:p>
     <w:p>
       <w:pPr>
-        <w:pStyle w:val="Heading2"/>
+        <w:pStyle w:val="2"/>
         <w:spacing w:before="80" w:after="120" w:line="240" w:lineRule="auto"/>
         <w:rPr>
           <w:noProof/>
@@ -2181,7 +2182,7 @@
     </w:p>
     <w:p>
       <w:pPr>
-        <w:pStyle w:val="Heading3"/>
+        <w:pStyle w:val="3"/>
         <w:rPr>
           <w:noProof/>
         </w:rPr>
@@ -2195,7 +2196,7 @@
     </w:p>
     <w:tbl>
       <w:tblPr>
-        <w:tblStyle w:val="TableGrid"/>
+        <w:tblStyle w:val="af"/>
         <w:tblW w:w="10037" w:type="dxa"/>
         <w:tblInd w:w="23" w:type="dxa"/>
         <w:tblCellMar>
@@ -2691,7 +2692,7 @@
     </w:tbl>
     <w:p>
       <w:pPr>
-        <w:pStyle w:val="Heading3"/>
+        <w:pStyle w:val="3"/>
         <w:spacing w:before="80" w:after="120" w:line="240" w:lineRule="auto"/>
         <w:rPr>
           <w:noProof/>
@@ -2701,8 +2702,9 @@
       <w:r>
         <w:rPr>
           <w:noProof/>
-        </w:rPr>
-        <w:t>Подсказки</w:t>
+          <w:lang w:val="bg-BG"/>
+        </w:rPr>
+        <w:t>Насоки</w:t>
       </w:r>
     </w:p>
     <w:p>
@@ -2720,10 +2722,10 @@
     </w:p>
     <w:p>
       <w:pPr>
-        <w:pStyle w:val="ListParagraph"/>
+        <w:pStyle w:val="ac"/>
         <w:numPr>
           <w:ilvl w:val="0"/>
-          <w:numId w:val="1"/>
+          <w:numId w:val="7"/>
         </w:numPr>
         <w:rPr>
           <w:noProof/>
@@ -2751,10 +2753,10 @@
     </w:p>
     <w:p>
       <w:pPr>
-        <w:pStyle w:val="ListParagraph"/>
+        <w:pStyle w:val="ac"/>
         <w:numPr>
           <w:ilvl w:val="0"/>
-          <w:numId w:val="1"/>
+          <w:numId w:val="7"/>
         </w:numPr>
         <w:rPr>
           <w:noProof/>
@@ -2769,10 +2771,10 @@
     </w:p>
     <w:p>
       <w:pPr>
-        <w:pStyle w:val="ListParagraph"/>
+        <w:pStyle w:val="ac"/>
         <w:numPr>
           <w:ilvl w:val="1"/>
-          <w:numId w:val="1"/>
+          <w:numId w:val="7"/>
         </w:numPr>
         <w:rPr>
           <w:lang w:val="bg-BG"/>
@@ -2819,7 +2821,7 @@
         <w:pStyle w:val="Code"/>
         <w:numPr>
           <w:ilvl w:val="0"/>
-          <w:numId w:val="41"/>
+          <w:numId w:val="47"/>
         </w:numPr>
         <w:spacing w:line="240" w:lineRule="auto"/>
         <w:rPr>
@@ -3004,14 +3006,2288 @@
     </w:p>
     <w:p>
       <w:pPr>
+        <w:pStyle w:val="2"/>
+        <w:spacing w:before="200"/>
+        <w:rPr>
+          <w:rFonts w:ascii="Calibri" w:eastAsia="Calibri" w:hAnsi="Calibri" w:cs="Calibri"/>
+          <w:lang w:val="bg-BG"/>
+        </w:rPr>
+      </w:pPr>
+      <w:proofErr w:type="spellStart"/>
+      <w:r>
+        <w:rPr>
+          <w:rFonts w:ascii="Calibri" w:eastAsia="Calibri" w:hAnsi="Calibri" w:cs="Calibri"/>
+        </w:rPr>
+        <w:t>Криптиране</w:t>
+      </w:r>
+      <w:proofErr w:type="spellEnd"/>
+      <w:r>
+        <w:rPr>
+          <w:rFonts w:ascii="Calibri" w:eastAsia="Calibri" w:hAnsi="Calibri" w:cs="Calibri"/>
+        </w:rPr>
+        <w:t xml:space="preserve">, </w:t>
+      </w:r>
+      <w:proofErr w:type="spellStart"/>
+      <w:r>
+        <w:rPr>
+          <w:rFonts w:ascii="Calibri" w:eastAsia="Calibri" w:hAnsi="Calibri" w:cs="Calibri"/>
+        </w:rPr>
+        <w:t>сортиране</w:t>
+      </w:r>
+      <w:proofErr w:type="spellEnd"/>
+      <w:r>
+        <w:rPr>
+          <w:rFonts w:ascii="Calibri" w:eastAsia="Calibri" w:hAnsi="Calibri" w:cs="Calibri"/>
+        </w:rPr>
+        <w:t xml:space="preserve">, и </w:t>
+      </w:r>
+      <w:proofErr w:type="spellStart"/>
+      <w:r>
+        <w:rPr>
+          <w:rFonts w:ascii="Calibri" w:eastAsia="Calibri" w:hAnsi="Calibri" w:cs="Calibri"/>
+        </w:rPr>
+        <w:t>отпечатване</w:t>
+      </w:r>
+      <w:proofErr w:type="spellEnd"/>
+      <w:r>
+        <w:rPr>
+          <w:rFonts w:ascii="Calibri" w:eastAsia="Calibri" w:hAnsi="Calibri" w:cs="Calibri"/>
+        </w:rPr>
+        <w:t xml:space="preserve"> </w:t>
+      </w:r>
+      <w:proofErr w:type="spellStart"/>
+      <w:r>
+        <w:rPr>
+          <w:rFonts w:ascii="Calibri" w:eastAsia="Calibri" w:hAnsi="Calibri" w:cs="Calibri"/>
+        </w:rPr>
+        <w:t>на</w:t>
+      </w:r>
+      <w:proofErr w:type="spellEnd"/>
+      <w:r>
+        <w:rPr>
+          <w:rFonts w:ascii="Calibri" w:eastAsia="Calibri" w:hAnsi="Calibri" w:cs="Calibri"/>
+        </w:rPr>
+        <w:t xml:space="preserve"> </w:t>
+      </w:r>
+      <w:proofErr w:type="spellStart"/>
+      <w:r>
+        <w:rPr>
+          <w:rFonts w:ascii="Calibri" w:eastAsia="Calibri" w:hAnsi="Calibri" w:cs="Calibri"/>
+        </w:rPr>
+        <w:t>масив</w:t>
+      </w:r>
+      <w:proofErr w:type="spellEnd"/>
+    </w:p>
+    <w:p>
+      <w:pPr>
+        <w:rPr>
+          <w:rFonts w:ascii="Calibri" w:eastAsia="Calibri" w:hAnsi="Calibri" w:cs="Calibri"/>
+          <w:color w:val="000000" w:themeColor="text1"/>
+        </w:rPr>
+      </w:pPr>
+      <w:proofErr w:type="spellStart"/>
+      <w:r>
+        <w:rPr>
+          <w:rFonts w:ascii="Calibri" w:eastAsia="Calibri" w:hAnsi="Calibri" w:cs="Calibri"/>
+          <w:color w:val="000000" w:themeColor="text1"/>
+        </w:rPr>
+        <w:t>Напишете</w:t>
+      </w:r>
+      <w:proofErr w:type="spellEnd"/>
+      <w:r>
+        <w:rPr>
+          <w:rFonts w:ascii="Calibri" w:eastAsia="Calibri" w:hAnsi="Calibri" w:cs="Calibri"/>
+          <w:color w:val="000000" w:themeColor="text1"/>
+        </w:rPr>
+        <w:t xml:space="preserve"> </w:t>
+      </w:r>
+      <w:proofErr w:type="spellStart"/>
+      <w:r>
+        <w:rPr>
+          <w:rFonts w:ascii="Calibri" w:eastAsia="Calibri" w:hAnsi="Calibri" w:cs="Calibri"/>
+          <w:color w:val="000000" w:themeColor="text1"/>
+        </w:rPr>
+        <w:t>програма</w:t>
+      </w:r>
+      <w:proofErr w:type="spellEnd"/>
+      <w:r>
+        <w:rPr>
+          <w:rFonts w:ascii="Calibri" w:eastAsia="Calibri" w:hAnsi="Calibri" w:cs="Calibri"/>
+          <w:color w:val="000000" w:themeColor="text1"/>
+        </w:rPr>
+        <w:t xml:space="preserve">, </w:t>
+      </w:r>
+      <w:proofErr w:type="spellStart"/>
+      <w:r>
+        <w:rPr>
+          <w:rFonts w:ascii="Calibri" w:eastAsia="Calibri" w:hAnsi="Calibri" w:cs="Calibri"/>
+          <w:color w:val="000000" w:themeColor="text1"/>
+        </w:rPr>
+        <w:t>която</w:t>
+      </w:r>
+      <w:proofErr w:type="spellEnd"/>
+      <w:r>
+        <w:rPr>
+          <w:rFonts w:ascii="Calibri" w:eastAsia="Calibri" w:hAnsi="Calibri" w:cs="Calibri"/>
+          <w:color w:val="000000" w:themeColor="text1"/>
+        </w:rPr>
+        <w:t xml:space="preserve"> </w:t>
+      </w:r>
+      <w:proofErr w:type="spellStart"/>
+      <w:r>
+        <w:rPr>
+          <w:rFonts w:ascii="Calibri" w:eastAsia="Calibri" w:hAnsi="Calibri" w:cs="Calibri"/>
+          <w:color w:val="000000" w:themeColor="text1"/>
+        </w:rPr>
+        <w:t>чете</w:t>
+      </w:r>
+      <w:proofErr w:type="spellEnd"/>
+      <w:r>
+        <w:rPr>
+          <w:rFonts w:ascii="Calibri" w:eastAsia="Calibri" w:hAnsi="Calibri" w:cs="Calibri"/>
+          <w:color w:val="000000" w:themeColor="text1"/>
+        </w:rPr>
+        <w:t xml:space="preserve"> </w:t>
+      </w:r>
+      <w:proofErr w:type="spellStart"/>
+      <w:r>
+        <w:rPr>
+          <w:rFonts w:ascii="Calibri" w:eastAsia="Calibri" w:hAnsi="Calibri" w:cs="Calibri"/>
+          <w:color w:val="000000" w:themeColor="text1"/>
+        </w:rPr>
+        <w:t>редица</w:t>
+      </w:r>
+      <w:proofErr w:type="spellEnd"/>
+      <w:r>
+        <w:rPr>
+          <w:rFonts w:ascii="Calibri" w:eastAsia="Calibri" w:hAnsi="Calibri" w:cs="Calibri"/>
+          <w:color w:val="000000" w:themeColor="text1"/>
+        </w:rPr>
+        <w:t xml:space="preserve"> </w:t>
+      </w:r>
+      <w:proofErr w:type="spellStart"/>
+      <w:r>
+        <w:rPr>
+          <w:rFonts w:ascii="Calibri" w:eastAsia="Calibri" w:hAnsi="Calibri" w:cs="Calibri"/>
+          <w:color w:val="000000" w:themeColor="text1"/>
+        </w:rPr>
+        <w:t>от</w:t>
+      </w:r>
+      <w:proofErr w:type="spellEnd"/>
+      <w:r>
+        <w:rPr>
+          <w:rFonts w:ascii="Calibri" w:eastAsia="Calibri" w:hAnsi="Calibri" w:cs="Calibri"/>
+          <w:color w:val="000000" w:themeColor="text1"/>
+        </w:rPr>
+        <w:t xml:space="preserve"> </w:t>
+      </w:r>
+      <w:proofErr w:type="spellStart"/>
+      <w:r>
+        <w:rPr>
+          <w:rFonts w:ascii="Calibri" w:eastAsia="Calibri" w:hAnsi="Calibri" w:cs="Calibri"/>
+          <w:color w:val="000000" w:themeColor="text1"/>
+        </w:rPr>
+        <w:t>низове</w:t>
+      </w:r>
+      <w:proofErr w:type="spellEnd"/>
+      <w:r>
+        <w:rPr>
+          <w:rFonts w:ascii="Calibri" w:eastAsia="Calibri" w:hAnsi="Calibri" w:cs="Calibri"/>
+          <w:color w:val="000000" w:themeColor="text1"/>
+        </w:rPr>
+        <w:t xml:space="preserve"> </w:t>
+      </w:r>
+      <w:proofErr w:type="spellStart"/>
+      <w:r>
+        <w:rPr>
+          <w:rFonts w:ascii="Calibri" w:eastAsia="Calibri" w:hAnsi="Calibri" w:cs="Calibri"/>
+          <w:color w:val="000000" w:themeColor="text1"/>
+        </w:rPr>
+        <w:t>от</w:t>
+      </w:r>
+      <w:proofErr w:type="spellEnd"/>
+      <w:r>
+        <w:rPr>
+          <w:rFonts w:ascii="Calibri" w:eastAsia="Calibri" w:hAnsi="Calibri" w:cs="Calibri"/>
+          <w:color w:val="000000" w:themeColor="text1"/>
+        </w:rPr>
+        <w:t xml:space="preserve"> </w:t>
+      </w:r>
+      <w:proofErr w:type="spellStart"/>
+      <w:r>
+        <w:rPr>
+          <w:rFonts w:ascii="Calibri" w:eastAsia="Calibri" w:hAnsi="Calibri" w:cs="Calibri"/>
+          <w:color w:val="000000" w:themeColor="text1"/>
+        </w:rPr>
+        <w:t>конзолата</w:t>
+      </w:r>
+      <w:proofErr w:type="spellEnd"/>
+      <w:r>
+        <w:rPr>
+          <w:rFonts w:ascii="Calibri" w:eastAsia="Calibri" w:hAnsi="Calibri" w:cs="Calibri"/>
+          <w:color w:val="000000" w:themeColor="text1"/>
+        </w:rPr>
+        <w:t xml:space="preserve">. </w:t>
+      </w:r>
+      <w:proofErr w:type="spellStart"/>
+      <w:r>
+        <w:rPr>
+          <w:rFonts w:ascii="Calibri" w:eastAsia="Calibri" w:hAnsi="Calibri" w:cs="Calibri"/>
+          <w:color w:val="000000" w:themeColor="text1"/>
+        </w:rPr>
+        <w:t>Криптирайте</w:t>
+      </w:r>
+      <w:proofErr w:type="spellEnd"/>
+      <w:r>
+        <w:rPr>
+          <w:rFonts w:ascii="Calibri" w:eastAsia="Calibri" w:hAnsi="Calibri" w:cs="Calibri"/>
+          <w:color w:val="000000" w:themeColor="text1"/>
+        </w:rPr>
+        <w:t xml:space="preserve"> </w:t>
+      </w:r>
+      <w:proofErr w:type="spellStart"/>
+      <w:r>
+        <w:rPr>
+          <w:rFonts w:ascii="Calibri" w:eastAsia="Calibri" w:hAnsi="Calibri" w:cs="Calibri"/>
+          <w:color w:val="000000" w:themeColor="text1"/>
+        </w:rPr>
+        <w:t>всек</w:t>
+      </w:r>
+      <w:r>
+        <w:rPr>
+          <w:rFonts w:ascii="Calibri" w:eastAsia="Calibri" w:hAnsi="Calibri" w:cs="Calibri"/>
+          <w:color w:val="000000" w:themeColor="text1"/>
+        </w:rPr>
+        <w:t>и</w:t>
+      </w:r>
+      <w:proofErr w:type="spellEnd"/>
+      <w:r>
+        <w:rPr>
+          <w:rFonts w:ascii="Calibri" w:eastAsia="Calibri" w:hAnsi="Calibri" w:cs="Calibri"/>
+          <w:color w:val="000000" w:themeColor="text1"/>
+        </w:rPr>
+        <w:t xml:space="preserve"> </w:t>
+      </w:r>
+      <w:proofErr w:type="spellStart"/>
+      <w:r>
+        <w:rPr>
+          <w:rFonts w:ascii="Calibri" w:eastAsia="Calibri" w:hAnsi="Calibri" w:cs="Calibri"/>
+          <w:color w:val="000000" w:themeColor="text1"/>
+        </w:rPr>
+        <w:t>низ</w:t>
+      </w:r>
+      <w:proofErr w:type="spellEnd"/>
+      <w:r>
+        <w:rPr>
+          <w:rFonts w:ascii="Calibri" w:eastAsia="Calibri" w:hAnsi="Calibri" w:cs="Calibri"/>
+          <w:color w:val="000000" w:themeColor="text1"/>
+        </w:rPr>
+        <w:t xml:space="preserve"> </w:t>
+      </w:r>
+      <w:proofErr w:type="spellStart"/>
+      <w:r>
+        <w:rPr>
+          <w:rFonts w:ascii="Calibri" w:eastAsia="Calibri" w:hAnsi="Calibri" w:cs="Calibri"/>
+          <w:color w:val="000000" w:themeColor="text1"/>
+        </w:rPr>
+        <w:t>като</w:t>
+      </w:r>
+      <w:proofErr w:type="spellEnd"/>
+      <w:r>
+        <w:rPr>
+          <w:rFonts w:ascii="Calibri" w:eastAsia="Calibri" w:hAnsi="Calibri" w:cs="Calibri"/>
+          <w:color w:val="000000" w:themeColor="text1"/>
+        </w:rPr>
+        <w:t xml:space="preserve"> </w:t>
+      </w:r>
+      <w:proofErr w:type="spellStart"/>
+      <w:r>
+        <w:rPr>
+          <w:rFonts w:ascii="Calibri" w:eastAsia="Calibri" w:hAnsi="Calibri" w:cs="Calibri"/>
+          <w:color w:val="000000" w:themeColor="text1"/>
+        </w:rPr>
+        <w:t>сумирате</w:t>
+      </w:r>
+      <w:proofErr w:type="spellEnd"/>
+      <w:r>
+        <w:rPr>
+          <w:rFonts w:ascii="Calibri" w:eastAsia="Calibri" w:hAnsi="Calibri" w:cs="Calibri"/>
+          <w:color w:val="000000" w:themeColor="text1"/>
+        </w:rPr>
+        <w:t>:</w:t>
+      </w:r>
+    </w:p>
+    <w:p>
+      <w:pPr>
+        <w:pStyle w:val="ac"/>
+        <w:numPr>
+          <w:ilvl w:val="0"/>
+          <w:numId w:val="5"/>
+        </w:numPr>
+        <w:rPr>
+          <w:rFonts w:ascii="Calibri" w:eastAsia="Calibri" w:hAnsi="Calibri" w:cs="Calibri"/>
+          <w:b/>
+          <w:bCs/>
+          <w:color w:val="000000" w:themeColor="text1"/>
+        </w:rPr>
+      </w:pPr>
+      <w:proofErr w:type="spellStart"/>
+      <w:r>
+        <w:rPr>
+          <w:rFonts w:ascii="Calibri" w:eastAsia="Calibri" w:hAnsi="Calibri" w:cs="Calibri"/>
+          <w:color w:val="000000" w:themeColor="text1"/>
+        </w:rPr>
+        <w:t>Кода</w:t>
+      </w:r>
+      <w:proofErr w:type="spellEnd"/>
+      <w:r>
+        <w:rPr>
+          <w:rFonts w:ascii="Calibri" w:eastAsia="Calibri" w:hAnsi="Calibri" w:cs="Calibri"/>
+          <w:color w:val="000000" w:themeColor="text1"/>
+        </w:rPr>
+        <w:t xml:space="preserve"> </w:t>
+      </w:r>
+      <w:proofErr w:type="spellStart"/>
+      <w:r>
+        <w:rPr>
+          <w:rFonts w:ascii="Calibri" w:eastAsia="Calibri" w:hAnsi="Calibri" w:cs="Calibri"/>
+          <w:color w:val="000000" w:themeColor="text1"/>
+        </w:rPr>
+        <w:t>на</w:t>
+      </w:r>
+      <w:proofErr w:type="spellEnd"/>
+      <w:r>
+        <w:rPr>
+          <w:rFonts w:ascii="Calibri" w:eastAsia="Calibri" w:hAnsi="Calibri" w:cs="Calibri"/>
+          <w:color w:val="000000" w:themeColor="text1"/>
+        </w:rPr>
+        <w:t xml:space="preserve"> </w:t>
+      </w:r>
+      <w:proofErr w:type="spellStart"/>
+      <w:r>
+        <w:rPr>
+          <w:rFonts w:ascii="Calibri" w:eastAsia="Calibri" w:hAnsi="Calibri" w:cs="Calibri"/>
+          <w:color w:val="000000" w:themeColor="text1"/>
+        </w:rPr>
+        <w:t>всяка</w:t>
+      </w:r>
+      <w:proofErr w:type="spellEnd"/>
+      <w:r>
+        <w:rPr>
+          <w:rFonts w:ascii="Calibri" w:eastAsia="Calibri" w:hAnsi="Calibri" w:cs="Calibri"/>
+          <w:color w:val="000000" w:themeColor="text1"/>
+        </w:rPr>
+        <w:t xml:space="preserve"> </w:t>
+      </w:r>
+      <w:proofErr w:type="spellStart"/>
+      <w:r>
+        <w:rPr>
+          <w:rFonts w:ascii="Calibri" w:eastAsia="Calibri" w:hAnsi="Calibri" w:cs="Calibri"/>
+          <w:b/>
+          <w:bCs/>
+          <w:color w:val="000000" w:themeColor="text1"/>
+        </w:rPr>
+        <w:t>гласна</w:t>
+      </w:r>
+      <w:proofErr w:type="spellEnd"/>
+      <w:r>
+        <w:rPr>
+          <w:rFonts w:ascii="Calibri" w:eastAsia="Calibri" w:hAnsi="Calibri" w:cs="Calibri"/>
+          <w:b/>
+          <w:bCs/>
+          <w:color w:val="000000" w:themeColor="text1"/>
+        </w:rPr>
+        <w:t xml:space="preserve"> </w:t>
+      </w:r>
+      <w:proofErr w:type="spellStart"/>
+      <w:r>
+        <w:rPr>
+          <w:rFonts w:ascii="Calibri" w:eastAsia="Calibri" w:hAnsi="Calibri" w:cs="Calibri"/>
+          <w:b/>
+          <w:bCs/>
+          <w:color w:val="000000" w:themeColor="text1"/>
+        </w:rPr>
+        <w:t>умножен</w:t>
+      </w:r>
+      <w:proofErr w:type="spellEnd"/>
+      <w:r>
+        <w:rPr>
+          <w:rFonts w:ascii="Calibri" w:eastAsia="Calibri" w:hAnsi="Calibri" w:cs="Calibri"/>
+          <w:b/>
+          <w:bCs/>
+          <w:color w:val="000000" w:themeColor="text1"/>
+        </w:rPr>
+        <w:t xml:space="preserve"> </w:t>
+      </w:r>
+      <w:proofErr w:type="spellStart"/>
+      <w:r>
+        <w:rPr>
+          <w:rFonts w:ascii="Calibri" w:eastAsia="Calibri" w:hAnsi="Calibri" w:cs="Calibri"/>
+          <w:b/>
+          <w:bCs/>
+          <w:color w:val="000000" w:themeColor="text1"/>
+        </w:rPr>
+        <w:t>по</w:t>
+      </w:r>
+      <w:proofErr w:type="spellEnd"/>
+      <w:r>
+        <w:rPr>
+          <w:rFonts w:ascii="Calibri" w:eastAsia="Calibri" w:hAnsi="Calibri" w:cs="Calibri"/>
+          <w:b/>
+          <w:bCs/>
+          <w:color w:val="000000" w:themeColor="text1"/>
+        </w:rPr>
+        <w:t xml:space="preserve"> </w:t>
+      </w:r>
+      <w:proofErr w:type="spellStart"/>
+      <w:r>
+        <w:rPr>
+          <w:rFonts w:ascii="Calibri" w:eastAsia="Calibri" w:hAnsi="Calibri" w:cs="Calibri"/>
+          <w:b/>
+          <w:bCs/>
+          <w:color w:val="000000" w:themeColor="text1"/>
+        </w:rPr>
+        <w:t>дължината</w:t>
+      </w:r>
+      <w:proofErr w:type="spellEnd"/>
+      <w:r>
+        <w:rPr>
+          <w:rFonts w:ascii="Calibri" w:eastAsia="Calibri" w:hAnsi="Calibri" w:cs="Calibri"/>
+          <w:b/>
+          <w:bCs/>
+          <w:color w:val="000000" w:themeColor="text1"/>
+        </w:rPr>
+        <w:t xml:space="preserve"> </w:t>
+      </w:r>
+      <w:proofErr w:type="spellStart"/>
+      <w:r>
+        <w:rPr>
+          <w:rFonts w:ascii="Calibri" w:eastAsia="Calibri" w:hAnsi="Calibri" w:cs="Calibri"/>
+          <w:b/>
+          <w:bCs/>
+          <w:color w:val="000000" w:themeColor="text1"/>
+        </w:rPr>
+        <w:t>на</w:t>
+      </w:r>
+      <w:proofErr w:type="spellEnd"/>
+      <w:r>
+        <w:rPr>
+          <w:rFonts w:ascii="Calibri" w:eastAsia="Calibri" w:hAnsi="Calibri" w:cs="Calibri"/>
+          <w:b/>
+          <w:bCs/>
+          <w:color w:val="000000" w:themeColor="text1"/>
+        </w:rPr>
+        <w:t xml:space="preserve"> </w:t>
+      </w:r>
+      <w:proofErr w:type="spellStart"/>
+      <w:r>
+        <w:rPr>
+          <w:rFonts w:ascii="Calibri" w:eastAsia="Calibri" w:hAnsi="Calibri" w:cs="Calibri"/>
+          <w:b/>
+          <w:bCs/>
+          <w:color w:val="000000" w:themeColor="text1"/>
+        </w:rPr>
+        <w:t>низа</w:t>
+      </w:r>
+      <w:proofErr w:type="spellEnd"/>
+    </w:p>
+    <w:p>
+      <w:pPr>
+        <w:pStyle w:val="ac"/>
+        <w:numPr>
+          <w:ilvl w:val="0"/>
+          <w:numId w:val="5"/>
+        </w:numPr>
+        <w:rPr>
+          <w:rFonts w:ascii="Calibri" w:eastAsia="Calibri" w:hAnsi="Calibri" w:cs="Calibri"/>
+          <w:b/>
+          <w:bCs/>
+          <w:color w:val="000000" w:themeColor="text1"/>
+        </w:rPr>
+      </w:pPr>
+      <w:proofErr w:type="spellStart"/>
+      <w:r>
+        <w:rPr>
+          <w:rFonts w:ascii="Calibri" w:eastAsia="Calibri" w:hAnsi="Calibri" w:cs="Calibri"/>
+          <w:color w:val="000000" w:themeColor="text1"/>
+        </w:rPr>
+        <w:t>Кода</w:t>
+      </w:r>
+      <w:proofErr w:type="spellEnd"/>
+      <w:r>
+        <w:rPr>
+          <w:rFonts w:ascii="Calibri" w:eastAsia="Calibri" w:hAnsi="Calibri" w:cs="Calibri"/>
+          <w:color w:val="000000" w:themeColor="text1"/>
+        </w:rPr>
+        <w:t xml:space="preserve"> </w:t>
+      </w:r>
+      <w:proofErr w:type="spellStart"/>
+      <w:r>
+        <w:rPr>
+          <w:rFonts w:ascii="Calibri" w:eastAsia="Calibri" w:hAnsi="Calibri" w:cs="Calibri"/>
+          <w:color w:val="000000" w:themeColor="text1"/>
+        </w:rPr>
+        <w:t>на</w:t>
+      </w:r>
+      <w:proofErr w:type="spellEnd"/>
+      <w:r>
+        <w:rPr>
+          <w:rFonts w:ascii="Calibri" w:eastAsia="Calibri" w:hAnsi="Calibri" w:cs="Calibri"/>
+          <w:color w:val="000000" w:themeColor="text1"/>
+        </w:rPr>
+        <w:t xml:space="preserve"> </w:t>
+      </w:r>
+      <w:proofErr w:type="spellStart"/>
+      <w:r>
+        <w:rPr>
+          <w:rFonts w:ascii="Calibri" w:eastAsia="Calibri" w:hAnsi="Calibri" w:cs="Calibri"/>
+          <w:color w:val="000000" w:themeColor="text1"/>
+        </w:rPr>
+        <w:t>всяка</w:t>
+      </w:r>
+      <w:proofErr w:type="spellEnd"/>
+      <w:r>
+        <w:rPr>
+          <w:rFonts w:ascii="Calibri" w:eastAsia="Calibri" w:hAnsi="Calibri" w:cs="Calibri"/>
+          <w:b/>
+          <w:bCs/>
+          <w:color w:val="000000" w:themeColor="text1"/>
+        </w:rPr>
+        <w:t xml:space="preserve"> </w:t>
+      </w:r>
+      <w:proofErr w:type="spellStart"/>
+      <w:r>
+        <w:rPr>
+          <w:rFonts w:ascii="Calibri" w:eastAsia="Calibri" w:hAnsi="Calibri" w:cs="Calibri"/>
+          <w:b/>
+          <w:bCs/>
+          <w:color w:val="000000" w:themeColor="text1"/>
+        </w:rPr>
+        <w:t>съгласна</w:t>
+      </w:r>
+      <w:proofErr w:type="spellEnd"/>
+      <w:r>
+        <w:rPr>
+          <w:rFonts w:ascii="Calibri" w:eastAsia="Calibri" w:hAnsi="Calibri" w:cs="Calibri"/>
+          <w:b/>
+          <w:bCs/>
+          <w:color w:val="000000" w:themeColor="text1"/>
+        </w:rPr>
+        <w:t xml:space="preserve"> </w:t>
+      </w:r>
+      <w:proofErr w:type="spellStart"/>
+      <w:r>
+        <w:rPr>
+          <w:rFonts w:ascii="Calibri" w:eastAsia="Calibri" w:hAnsi="Calibri" w:cs="Calibri"/>
+          <w:b/>
+          <w:bCs/>
+          <w:color w:val="000000" w:themeColor="text1"/>
+        </w:rPr>
+        <w:t>разделен</w:t>
+      </w:r>
+      <w:proofErr w:type="spellEnd"/>
+      <w:r>
+        <w:rPr>
+          <w:rFonts w:ascii="Calibri" w:eastAsia="Calibri" w:hAnsi="Calibri" w:cs="Calibri"/>
+          <w:b/>
+          <w:bCs/>
+          <w:color w:val="000000" w:themeColor="text1"/>
+        </w:rPr>
+        <w:t xml:space="preserve"> </w:t>
+      </w:r>
+      <w:proofErr w:type="spellStart"/>
+      <w:r>
+        <w:rPr>
+          <w:rFonts w:ascii="Calibri" w:eastAsia="Calibri" w:hAnsi="Calibri" w:cs="Calibri"/>
+          <w:b/>
+          <w:bCs/>
+          <w:color w:val="000000" w:themeColor="text1"/>
+        </w:rPr>
+        <w:t>на</w:t>
+      </w:r>
+      <w:proofErr w:type="spellEnd"/>
+      <w:r>
+        <w:rPr>
+          <w:rFonts w:ascii="Calibri" w:eastAsia="Calibri" w:hAnsi="Calibri" w:cs="Calibri"/>
+          <w:b/>
+          <w:bCs/>
+          <w:color w:val="000000" w:themeColor="text1"/>
+        </w:rPr>
+        <w:t xml:space="preserve"> </w:t>
+      </w:r>
+      <w:proofErr w:type="spellStart"/>
+      <w:r>
+        <w:rPr>
+          <w:rFonts w:ascii="Calibri" w:eastAsia="Calibri" w:hAnsi="Calibri" w:cs="Calibri"/>
+          <w:b/>
+          <w:bCs/>
+          <w:color w:val="000000" w:themeColor="text1"/>
+        </w:rPr>
+        <w:t>дължината</w:t>
+      </w:r>
+      <w:proofErr w:type="spellEnd"/>
+      <w:r>
+        <w:rPr>
+          <w:rFonts w:ascii="Calibri" w:eastAsia="Calibri" w:hAnsi="Calibri" w:cs="Calibri"/>
+          <w:b/>
+          <w:bCs/>
+          <w:color w:val="000000" w:themeColor="text1"/>
+        </w:rPr>
+        <w:t xml:space="preserve"> </w:t>
+      </w:r>
+      <w:proofErr w:type="spellStart"/>
+      <w:r>
+        <w:rPr>
+          <w:rFonts w:ascii="Calibri" w:eastAsia="Calibri" w:hAnsi="Calibri" w:cs="Calibri"/>
+          <w:b/>
+          <w:bCs/>
+          <w:color w:val="000000" w:themeColor="text1"/>
+        </w:rPr>
+        <w:t>на</w:t>
+      </w:r>
+      <w:proofErr w:type="spellEnd"/>
+      <w:r>
+        <w:rPr>
+          <w:rFonts w:ascii="Calibri" w:eastAsia="Calibri" w:hAnsi="Calibri" w:cs="Calibri"/>
+          <w:b/>
+          <w:bCs/>
+          <w:color w:val="000000" w:themeColor="text1"/>
+        </w:rPr>
+        <w:t xml:space="preserve"> </w:t>
+      </w:r>
+      <w:proofErr w:type="spellStart"/>
+      <w:r>
+        <w:rPr>
+          <w:rFonts w:ascii="Calibri" w:eastAsia="Calibri" w:hAnsi="Calibri" w:cs="Calibri"/>
+          <w:b/>
+          <w:bCs/>
+          <w:color w:val="000000" w:themeColor="text1"/>
+        </w:rPr>
+        <w:t>низа</w:t>
+      </w:r>
+      <w:proofErr w:type="spellEnd"/>
+    </w:p>
+    <w:p>
+      <w:pPr>
+        <w:rPr>
+          <w:rFonts w:ascii="Calibri" w:eastAsia="Calibri" w:hAnsi="Calibri" w:cs="Calibri"/>
+          <w:color w:val="000000" w:themeColor="text1"/>
+        </w:rPr>
+      </w:pPr>
+      <w:proofErr w:type="spellStart"/>
+      <w:r>
+        <w:rPr>
+          <w:rFonts w:ascii="Calibri" w:eastAsia="Calibri" w:hAnsi="Calibri" w:cs="Calibri"/>
+          <w:b/>
+          <w:bCs/>
+          <w:color w:val="000000" w:themeColor="text1"/>
+        </w:rPr>
+        <w:t>С</w:t>
+      </w:r>
+      <w:r>
+        <w:rPr>
+          <w:rFonts w:ascii="Calibri" w:eastAsia="Calibri" w:hAnsi="Calibri" w:cs="Calibri"/>
+          <w:b/>
+          <w:bCs/>
+          <w:color w:val="000000" w:themeColor="text1"/>
+        </w:rPr>
+        <w:t>ортирайте</w:t>
+      </w:r>
+      <w:proofErr w:type="spellEnd"/>
+      <w:r>
+        <w:rPr>
+          <w:rFonts w:ascii="Calibri" w:eastAsia="Calibri" w:hAnsi="Calibri" w:cs="Calibri"/>
+          <w:b/>
+          <w:bCs/>
+          <w:color w:val="000000" w:themeColor="text1"/>
+        </w:rPr>
+        <w:t xml:space="preserve"> </w:t>
+      </w:r>
+      <w:proofErr w:type="spellStart"/>
+      <w:r>
+        <w:rPr>
+          <w:rFonts w:ascii="Calibri" w:eastAsia="Calibri" w:hAnsi="Calibri" w:cs="Calibri"/>
+          <w:b/>
+          <w:bCs/>
+          <w:color w:val="000000" w:themeColor="text1"/>
+        </w:rPr>
+        <w:t>редиците</w:t>
+      </w:r>
+      <w:proofErr w:type="spellEnd"/>
+      <w:r>
+        <w:rPr>
+          <w:rFonts w:ascii="Calibri" w:eastAsia="Calibri" w:hAnsi="Calibri" w:cs="Calibri"/>
+          <w:color w:val="000000" w:themeColor="text1"/>
+        </w:rPr>
+        <w:t xml:space="preserve"> </w:t>
+      </w:r>
+      <w:proofErr w:type="spellStart"/>
+      <w:r>
+        <w:rPr>
+          <w:rFonts w:ascii="Calibri" w:eastAsia="Calibri" w:hAnsi="Calibri" w:cs="Calibri"/>
+          <w:color w:val="000000" w:themeColor="text1"/>
+        </w:rPr>
+        <w:t>по</w:t>
+      </w:r>
+      <w:proofErr w:type="spellEnd"/>
+      <w:r>
+        <w:rPr>
+          <w:rFonts w:ascii="Calibri" w:eastAsia="Calibri" w:hAnsi="Calibri" w:cs="Calibri"/>
+          <w:color w:val="000000" w:themeColor="text1"/>
+        </w:rPr>
+        <w:t xml:space="preserve"> </w:t>
+      </w:r>
+      <w:proofErr w:type="spellStart"/>
+      <w:r>
+        <w:rPr>
+          <w:rFonts w:ascii="Calibri" w:eastAsia="Calibri" w:hAnsi="Calibri" w:cs="Calibri"/>
+          <w:color w:val="000000" w:themeColor="text1"/>
+        </w:rPr>
+        <w:t>азбучен</w:t>
+      </w:r>
+      <w:proofErr w:type="spellEnd"/>
+      <w:r>
+        <w:rPr>
+          <w:rFonts w:ascii="Calibri" w:eastAsia="Calibri" w:hAnsi="Calibri" w:cs="Calibri"/>
+          <w:color w:val="000000" w:themeColor="text1"/>
+        </w:rPr>
+        <w:t xml:space="preserve"> </w:t>
+      </w:r>
+      <w:proofErr w:type="spellStart"/>
+      <w:r>
+        <w:rPr>
+          <w:rFonts w:ascii="Calibri" w:eastAsia="Calibri" w:hAnsi="Calibri" w:cs="Calibri"/>
+          <w:color w:val="000000" w:themeColor="text1"/>
+        </w:rPr>
+        <w:t>ред</w:t>
+      </w:r>
+      <w:proofErr w:type="spellEnd"/>
+      <w:r>
+        <w:rPr>
+          <w:rFonts w:ascii="Calibri" w:eastAsia="Calibri" w:hAnsi="Calibri" w:cs="Calibri"/>
+          <w:color w:val="000000" w:themeColor="text1"/>
+        </w:rPr>
+        <w:t xml:space="preserve">. </w:t>
+      </w:r>
+      <w:proofErr w:type="spellStart"/>
+      <w:r>
+        <w:rPr>
+          <w:rFonts w:ascii="Calibri" w:eastAsia="Calibri" w:hAnsi="Calibri" w:cs="Calibri"/>
+          <w:color w:val="000000" w:themeColor="text1"/>
+        </w:rPr>
+        <w:t>Отпечатайте</w:t>
+      </w:r>
+      <w:proofErr w:type="spellEnd"/>
+      <w:r>
+        <w:rPr>
+          <w:rFonts w:ascii="Calibri" w:eastAsia="Calibri" w:hAnsi="Calibri" w:cs="Calibri"/>
+          <w:color w:val="000000" w:themeColor="text1"/>
+        </w:rPr>
+        <w:t xml:space="preserve"> </w:t>
+      </w:r>
+      <w:proofErr w:type="spellStart"/>
+      <w:r>
+        <w:rPr>
+          <w:rFonts w:ascii="Calibri" w:eastAsia="Calibri" w:hAnsi="Calibri" w:cs="Calibri"/>
+          <w:color w:val="000000" w:themeColor="text1"/>
+        </w:rPr>
+        <w:t>тяхната</w:t>
+      </w:r>
+      <w:proofErr w:type="spellEnd"/>
+      <w:r>
+        <w:rPr>
+          <w:rFonts w:ascii="Calibri" w:eastAsia="Calibri" w:hAnsi="Calibri" w:cs="Calibri"/>
+          <w:color w:val="000000" w:themeColor="text1"/>
+        </w:rPr>
+        <w:t xml:space="preserve"> </w:t>
+      </w:r>
+      <w:proofErr w:type="spellStart"/>
+      <w:r>
+        <w:rPr>
+          <w:rFonts w:ascii="Calibri" w:eastAsia="Calibri" w:hAnsi="Calibri" w:cs="Calibri"/>
+          <w:color w:val="000000" w:themeColor="text1"/>
+        </w:rPr>
+        <w:t>кр</w:t>
+      </w:r>
+      <w:r>
+        <w:rPr>
+          <w:rFonts w:ascii="Calibri" w:eastAsia="Calibri" w:hAnsi="Calibri" w:cs="Calibri"/>
+          <w:color w:val="000000" w:themeColor="text1"/>
+        </w:rPr>
+        <w:t>и</w:t>
+      </w:r>
+      <w:r>
+        <w:rPr>
+          <w:rFonts w:ascii="Calibri" w:eastAsia="Calibri" w:hAnsi="Calibri" w:cs="Calibri"/>
+          <w:color w:val="000000" w:themeColor="text1"/>
+        </w:rPr>
+        <w:t>птация</w:t>
+      </w:r>
+      <w:proofErr w:type="spellEnd"/>
+      <w:r>
+        <w:rPr>
+          <w:rFonts w:ascii="Calibri" w:eastAsia="Calibri" w:hAnsi="Calibri" w:cs="Calibri"/>
+          <w:color w:val="000000" w:themeColor="text1"/>
+        </w:rPr>
+        <w:t>.</w:t>
+      </w:r>
+      <w:r>
+        <w:rPr>
+          <w:rFonts w:ascii="Calibri" w:eastAsia="Calibri" w:hAnsi="Calibri" w:cs="Calibri"/>
+          <w:color w:val="000000" w:themeColor="text1"/>
+        </w:rPr>
+        <w:t xml:space="preserve"> </w:t>
+      </w:r>
+    </w:p>
+    <w:p>
+      <w:pPr>
+        <w:rPr>
+          <w:rFonts w:ascii="Calibri" w:eastAsia="Calibri" w:hAnsi="Calibri" w:cs="Calibri"/>
+          <w:color w:val="000000" w:themeColor="text1"/>
+          <w:sz w:val="24"/>
+          <w:szCs w:val="24"/>
+          <w:lang w:val="bg-BG"/>
+        </w:rPr>
+      </w:pPr>
+      <w:r>
+        <w:rPr>
+          <w:rFonts w:ascii="Calibri" w:eastAsia="Calibri" w:hAnsi="Calibri" w:cs="Calibri"/>
+          <w:color w:val="000000" w:themeColor="text1"/>
+          <w:sz w:val="24"/>
+          <w:szCs w:val="24"/>
+          <w:lang w:val="bg-BG"/>
+        </w:rPr>
+        <w:t>На първия ред ще получите броя на редиците от низове</w:t>
+      </w:r>
+      <w:r>
+        <w:rPr>
+          <w:rFonts w:ascii="Calibri" w:eastAsia="Calibri" w:hAnsi="Calibri" w:cs="Calibri"/>
+          <w:color w:val="000000" w:themeColor="text1"/>
+          <w:sz w:val="24"/>
+          <w:szCs w:val="24"/>
+          <w:lang w:val="bg-BG"/>
+        </w:rPr>
+        <w:t>.</w:t>
+      </w:r>
+    </w:p>
+    <w:p>
+      <w:pPr>
+        <w:rPr>
+          <w:rFonts w:ascii="Calibri" w:eastAsia="Calibri" w:hAnsi="Calibri" w:cs="Calibri"/>
+          <w:color w:val="000000" w:themeColor="text1"/>
+          <w:sz w:val="24"/>
+          <w:szCs w:val="24"/>
+          <w:lang w:val="bg-BG"/>
+        </w:rPr>
+      </w:pPr>
+      <w:r>
+        <w:rPr>
+          <w:rFonts w:ascii="Calibri" w:eastAsia="Calibri" w:hAnsi="Calibri" w:cs="Calibri"/>
+          <w:color w:val="000000" w:themeColor="text1"/>
+          <w:sz w:val="24"/>
+          <w:szCs w:val="24"/>
+          <w:lang w:val="bg-BG"/>
+        </w:rPr>
+        <w:t xml:space="preserve">На следващите </w:t>
+      </w:r>
+      <w:r>
+        <w:rPr>
+          <w:rFonts w:ascii="Calibri" w:eastAsia="Calibri" w:hAnsi="Calibri" w:cs="Calibri"/>
+          <w:color w:val="000000" w:themeColor="text1"/>
+          <w:sz w:val="24"/>
+          <w:szCs w:val="24"/>
+          <w:lang w:val="bg-BG"/>
+        </w:rPr>
+        <w:t>редове ще получите редиците</w:t>
+      </w:r>
+    </w:p>
+    <w:p>
+      <w:pPr>
+        <w:pStyle w:val="3"/>
+        <w:spacing w:before="120"/>
+        <w:rPr>
+          <w:rFonts w:ascii="Calibri" w:eastAsia="Calibri" w:hAnsi="Calibri" w:cs="Calibri"/>
+          <w:bCs/>
+          <w:lang w:val="bg-BG"/>
+        </w:rPr>
+      </w:pPr>
+      <w:proofErr w:type="spellStart"/>
+      <w:r>
+        <w:rPr>
+          <w:rFonts w:ascii="Calibri" w:eastAsia="Calibri" w:hAnsi="Calibri" w:cs="Calibri"/>
+          <w:bCs/>
+        </w:rPr>
+        <w:t>Примери</w:t>
+      </w:r>
+      <w:proofErr w:type="spellEnd"/>
+    </w:p>
+    <w:tbl>
+      <w:tblPr>
+        <w:tblStyle w:val="af"/>
+        <w:tblW w:w="0" w:type="auto"/>
+        <w:tblInd w:w="75" w:type="dxa"/>
+        <w:tblLayout w:type="fixed"/>
+        <w:tblLook w:val="04A0" w:firstRow="1" w:lastRow="0" w:firstColumn="1" w:lastColumn="0" w:noHBand="0" w:noVBand="1"/>
+      </w:tblPr>
+      <w:tblGrid>
+        <w:gridCol w:w="1485"/>
+        <w:gridCol w:w="930"/>
+        <w:gridCol w:w="2340"/>
+      </w:tblGrid>
+      <w:tr>
+        <w:trPr>
+          <w:trHeight w:val="300"/>
+        </w:trPr>
+        <w:tc>
+          <w:tcPr>
+            <w:tcW w:w="1485" w:type="dxa"/>
+            <w:shd w:val="clear" w:color="auto" w:fill="D9D9D9" w:themeFill="background1" w:themeFillShade="D9"/>
+          </w:tcPr>
+          <w:p>
+            <w:pPr>
+              <w:spacing w:before="0" w:after="0" w:line="276" w:lineRule="auto"/>
+              <w:jc w:val="center"/>
+              <w:rPr>
+                <w:rFonts w:ascii="Calibri" w:eastAsia="Calibri" w:hAnsi="Calibri" w:cs="Calibri"/>
+              </w:rPr>
+            </w:pPr>
+            <w:proofErr w:type="spellStart"/>
+            <w:r>
+              <w:rPr>
+                <w:rFonts w:ascii="Calibri" w:eastAsia="Calibri" w:hAnsi="Calibri" w:cs="Calibri"/>
+                <w:b/>
+                <w:bCs/>
+              </w:rPr>
+              <w:t>Вход</w:t>
+            </w:r>
+            <w:proofErr w:type="spellEnd"/>
+          </w:p>
+        </w:tc>
+        <w:tc>
+          <w:tcPr>
+            <w:tcW w:w="930" w:type="dxa"/>
+            <w:shd w:val="clear" w:color="auto" w:fill="D9D9D9" w:themeFill="background1" w:themeFillShade="D9"/>
+          </w:tcPr>
+          <w:p>
+            <w:pPr>
+              <w:spacing w:before="0" w:after="0" w:line="276" w:lineRule="auto"/>
+              <w:jc w:val="center"/>
+              <w:rPr>
+                <w:rFonts w:ascii="Calibri" w:eastAsia="Calibri" w:hAnsi="Calibri" w:cs="Calibri"/>
+              </w:rPr>
+            </w:pPr>
+            <w:proofErr w:type="spellStart"/>
+            <w:r>
+              <w:rPr>
+                <w:rFonts w:ascii="Calibri" w:eastAsia="Calibri" w:hAnsi="Calibri" w:cs="Calibri"/>
+                <w:b/>
+                <w:bCs/>
+              </w:rPr>
+              <w:t>Изход</w:t>
+            </w:r>
+            <w:proofErr w:type="spellEnd"/>
+          </w:p>
+        </w:tc>
+        <w:tc>
+          <w:tcPr>
+            <w:tcW w:w="2340" w:type="dxa"/>
+            <w:shd w:val="clear" w:color="auto" w:fill="D9D9D9" w:themeFill="background1" w:themeFillShade="D9"/>
+          </w:tcPr>
+          <w:p>
+            <w:pPr>
+              <w:spacing w:before="0" w:after="0" w:line="276" w:lineRule="auto"/>
+              <w:jc w:val="center"/>
+              <w:rPr>
+                <w:rFonts w:ascii="Calibri" w:eastAsia="Calibri" w:hAnsi="Calibri" w:cs="Calibri"/>
+              </w:rPr>
+            </w:pPr>
+            <w:proofErr w:type="spellStart"/>
+            <w:r>
+              <w:rPr>
+                <w:rFonts w:ascii="Calibri" w:eastAsia="Calibri" w:hAnsi="Calibri" w:cs="Calibri"/>
+                <w:b/>
+                <w:bCs/>
+              </w:rPr>
+              <w:t>Коментари</w:t>
+            </w:r>
+            <w:proofErr w:type="spellEnd"/>
+          </w:p>
+        </w:tc>
+      </w:tr>
+      <w:tr>
+        <w:trPr>
+          <w:trHeight w:val="300"/>
+        </w:trPr>
+        <w:tc>
+          <w:tcPr>
+            <w:tcW w:w="1485" w:type="dxa"/>
+          </w:tcPr>
+          <w:p>
+            <w:pPr>
+              <w:spacing w:before="0" w:after="0" w:line="276" w:lineRule="auto"/>
+              <w:rPr>
+                <w:rFonts w:ascii="Consolas" w:eastAsia="Consolas" w:hAnsi="Consolas" w:cs="Consolas"/>
+              </w:rPr>
+            </w:pPr>
+            <w:r>
+              <w:rPr>
+                <w:rFonts w:ascii="Consolas" w:eastAsia="Consolas" w:hAnsi="Consolas" w:cs="Consolas"/>
+              </w:rPr>
+              <w:t>4</w:t>
+            </w:r>
+          </w:p>
+          <w:p>
+            <w:pPr>
+              <w:spacing w:before="0" w:after="0" w:line="276" w:lineRule="auto"/>
+              <w:rPr>
+                <w:rFonts w:ascii="Consolas" w:eastAsia="Consolas" w:hAnsi="Consolas" w:cs="Consolas"/>
+              </w:rPr>
+            </w:pPr>
+            <w:r>
+              <w:rPr>
+                <w:rFonts w:ascii="Consolas" w:eastAsia="Consolas" w:hAnsi="Consolas" w:cs="Consolas"/>
+              </w:rPr>
+              <w:t>Peter</w:t>
+            </w:r>
+          </w:p>
+          <w:p>
+            <w:pPr>
+              <w:spacing w:before="0" w:after="0" w:line="276" w:lineRule="auto"/>
+              <w:rPr>
+                <w:rFonts w:ascii="Consolas" w:eastAsia="Consolas" w:hAnsi="Consolas" w:cs="Consolas"/>
+              </w:rPr>
+            </w:pPr>
+            <w:r>
+              <w:rPr>
+                <w:rFonts w:ascii="Consolas" w:eastAsia="Consolas" w:hAnsi="Consolas" w:cs="Consolas"/>
+              </w:rPr>
+              <w:t>Maria</w:t>
+            </w:r>
+          </w:p>
+          <w:p>
+            <w:pPr>
+              <w:spacing w:before="0" w:after="0" w:line="276" w:lineRule="auto"/>
+              <w:rPr>
+                <w:rFonts w:ascii="Consolas" w:eastAsia="Consolas" w:hAnsi="Consolas" w:cs="Consolas"/>
+              </w:rPr>
+            </w:pPr>
+            <w:r>
+              <w:rPr>
+                <w:rFonts w:ascii="Consolas" w:eastAsia="Consolas" w:hAnsi="Consolas" w:cs="Consolas"/>
+              </w:rPr>
+              <w:t>Katya</w:t>
+            </w:r>
+          </w:p>
+          <w:p>
+            <w:pPr>
+              <w:spacing w:before="0" w:after="0" w:line="276" w:lineRule="auto"/>
+              <w:rPr>
+                <w:rFonts w:ascii="Consolas" w:eastAsia="Consolas" w:hAnsi="Consolas" w:cs="Consolas"/>
+              </w:rPr>
+            </w:pPr>
+            <w:r>
+              <w:rPr>
+                <w:rFonts w:ascii="Consolas" w:eastAsia="Consolas" w:hAnsi="Consolas" w:cs="Consolas"/>
+              </w:rPr>
+              <w:t>Todor</w:t>
+            </w:r>
+          </w:p>
+        </w:tc>
+        <w:tc>
+          <w:tcPr>
+            <w:tcW w:w="930" w:type="dxa"/>
+            <w:vAlign w:val="center"/>
+          </w:tcPr>
+          <w:p>
+            <w:pPr>
+              <w:spacing w:before="0" w:after="0" w:line="276" w:lineRule="auto"/>
+              <w:rPr>
+                <w:rFonts w:ascii="Consolas" w:eastAsia="Consolas" w:hAnsi="Consolas" w:cs="Consolas"/>
+              </w:rPr>
+            </w:pPr>
+            <w:r>
+              <w:rPr>
+                <w:rFonts w:ascii="Consolas" w:eastAsia="Consolas" w:hAnsi="Consolas" w:cs="Consolas"/>
+              </w:rPr>
+              <w:t>1032</w:t>
+            </w:r>
+          </w:p>
+          <w:p>
+            <w:pPr>
+              <w:spacing w:before="0" w:after="0" w:line="276" w:lineRule="auto"/>
+              <w:rPr>
+                <w:rFonts w:ascii="Consolas" w:eastAsia="Consolas" w:hAnsi="Consolas" w:cs="Consolas"/>
+              </w:rPr>
+            </w:pPr>
+            <w:r>
+              <w:rPr>
+                <w:rFonts w:ascii="Consolas" w:eastAsia="Consolas" w:hAnsi="Consolas" w:cs="Consolas"/>
+              </w:rPr>
+              <w:t>1071</w:t>
+            </w:r>
+          </w:p>
+          <w:p>
+            <w:pPr>
+              <w:spacing w:before="0" w:after="0" w:line="276" w:lineRule="auto"/>
+              <w:rPr>
+                <w:rFonts w:ascii="Consolas" w:eastAsia="Consolas" w:hAnsi="Consolas" w:cs="Consolas"/>
+              </w:rPr>
+            </w:pPr>
+            <w:r>
+              <w:rPr>
+                <w:rFonts w:ascii="Consolas" w:eastAsia="Consolas" w:hAnsi="Consolas" w:cs="Consolas"/>
+              </w:rPr>
+              <w:t>1168</w:t>
+            </w:r>
+          </w:p>
+          <w:p>
+            <w:pPr>
+              <w:spacing w:before="0" w:after="0" w:line="276" w:lineRule="auto"/>
+              <w:rPr>
+                <w:rFonts w:ascii="Consolas" w:eastAsia="Consolas" w:hAnsi="Consolas" w:cs="Consolas"/>
+              </w:rPr>
+            </w:pPr>
+            <w:r>
+              <w:rPr>
+                <w:rFonts w:ascii="Consolas" w:eastAsia="Consolas" w:hAnsi="Consolas" w:cs="Consolas"/>
+              </w:rPr>
+              <w:t>1532</w:t>
+            </w:r>
+          </w:p>
+        </w:tc>
+        <w:tc>
+          <w:tcPr>
+            <w:tcW w:w="2340" w:type="dxa"/>
+          </w:tcPr>
+          <w:p>
+            <w:pPr>
+              <w:spacing w:before="0" w:after="0" w:line="276" w:lineRule="auto"/>
+              <w:rPr>
+                <w:rFonts w:ascii="Consolas" w:eastAsia="Consolas" w:hAnsi="Consolas" w:cs="Consolas"/>
+              </w:rPr>
+            </w:pPr>
+            <w:r>
+              <w:rPr>
+                <w:rFonts w:ascii="Consolas" w:eastAsia="Consolas" w:hAnsi="Consolas" w:cs="Consolas"/>
+              </w:rPr>
+              <w:t>Peter = 1071</w:t>
+            </w:r>
+          </w:p>
+          <w:p>
+            <w:pPr>
+              <w:spacing w:before="0" w:after="0" w:line="276" w:lineRule="auto"/>
+              <w:rPr>
+                <w:rFonts w:ascii="Consolas" w:eastAsia="Consolas" w:hAnsi="Consolas" w:cs="Consolas"/>
+              </w:rPr>
+            </w:pPr>
+            <w:r>
+              <w:rPr>
+                <w:rFonts w:ascii="Consolas" w:eastAsia="Consolas" w:hAnsi="Consolas" w:cs="Consolas"/>
+              </w:rPr>
+              <w:t>Maria = 1532</w:t>
+            </w:r>
+          </w:p>
+          <w:p>
+            <w:pPr>
+              <w:spacing w:before="0" w:after="0" w:line="276" w:lineRule="auto"/>
+              <w:rPr>
+                <w:rFonts w:ascii="Consolas" w:eastAsia="Consolas" w:hAnsi="Consolas" w:cs="Consolas"/>
+              </w:rPr>
+            </w:pPr>
+            <w:r>
+              <w:rPr>
+                <w:rFonts w:ascii="Consolas" w:eastAsia="Consolas" w:hAnsi="Consolas" w:cs="Consolas"/>
+              </w:rPr>
+              <w:t>Katya = 1032</w:t>
+            </w:r>
+          </w:p>
+          <w:p>
+            <w:pPr>
+              <w:spacing w:before="0" w:after="0" w:line="276" w:lineRule="auto"/>
+              <w:rPr>
+                <w:rFonts w:ascii="Consolas" w:eastAsia="Consolas" w:hAnsi="Consolas" w:cs="Consolas"/>
+              </w:rPr>
+            </w:pPr>
+            <w:r>
+              <w:rPr>
+                <w:rFonts w:ascii="Consolas" w:eastAsia="Consolas" w:hAnsi="Consolas" w:cs="Consolas"/>
+              </w:rPr>
+              <w:t>Todor = 1168</w:t>
+            </w:r>
+          </w:p>
+        </w:tc>
+      </w:tr>
+      <w:tr>
+        <w:trPr>
+          <w:trHeight w:val="300"/>
+        </w:trPr>
+        <w:tc>
+          <w:tcPr>
+            <w:tcW w:w="1485" w:type="dxa"/>
+          </w:tcPr>
+          <w:p>
+            <w:pPr>
+              <w:spacing w:before="0" w:after="0" w:line="276" w:lineRule="auto"/>
+              <w:rPr>
+                <w:rFonts w:ascii="Consolas" w:eastAsia="Consolas" w:hAnsi="Consolas" w:cs="Consolas"/>
+              </w:rPr>
+            </w:pPr>
+            <w:r>
+              <w:rPr>
+                <w:rFonts w:ascii="Consolas" w:eastAsia="Consolas" w:hAnsi="Consolas" w:cs="Consolas"/>
+              </w:rPr>
+              <w:t>3</w:t>
+            </w:r>
+          </w:p>
+          <w:p>
+            <w:pPr>
+              <w:spacing w:before="0" w:after="0" w:line="276" w:lineRule="auto"/>
+              <w:rPr>
+                <w:rFonts w:ascii="Consolas" w:eastAsia="Consolas" w:hAnsi="Consolas" w:cs="Consolas"/>
+              </w:rPr>
+            </w:pPr>
+            <w:r>
+              <w:rPr>
+                <w:rFonts w:ascii="Consolas" w:eastAsia="Consolas" w:hAnsi="Consolas" w:cs="Consolas"/>
+              </w:rPr>
+              <w:t>Sofia</w:t>
+            </w:r>
+          </w:p>
+          <w:p>
+            <w:pPr>
+              <w:spacing w:before="0" w:after="0" w:line="276" w:lineRule="auto"/>
+              <w:rPr>
+                <w:rFonts w:ascii="Consolas" w:eastAsia="Consolas" w:hAnsi="Consolas" w:cs="Consolas"/>
+              </w:rPr>
+            </w:pPr>
+            <w:r>
+              <w:rPr>
+                <w:rFonts w:ascii="Consolas" w:eastAsia="Consolas" w:hAnsi="Consolas" w:cs="Consolas"/>
+              </w:rPr>
+              <w:t>London</w:t>
+            </w:r>
+          </w:p>
+          <w:p>
+            <w:pPr>
+              <w:spacing w:before="0" w:after="0" w:line="276" w:lineRule="auto"/>
+              <w:rPr>
+                <w:rFonts w:ascii="Consolas" w:eastAsia="Consolas" w:hAnsi="Consolas" w:cs="Consolas"/>
+              </w:rPr>
+            </w:pPr>
+            <w:r>
+              <w:rPr>
+                <w:rFonts w:ascii="Consolas" w:eastAsia="Consolas" w:hAnsi="Consolas" w:cs="Consolas"/>
+              </w:rPr>
+              <w:t>Washington</w:t>
+            </w:r>
+          </w:p>
+        </w:tc>
+        <w:tc>
+          <w:tcPr>
+            <w:tcW w:w="930" w:type="dxa"/>
+            <w:vAlign w:val="center"/>
+          </w:tcPr>
+          <w:p>
+            <w:pPr>
+              <w:spacing w:before="0" w:after="0" w:line="276" w:lineRule="auto"/>
+              <w:rPr>
+                <w:rFonts w:ascii="Consolas" w:eastAsia="Consolas" w:hAnsi="Consolas" w:cs="Consolas"/>
+              </w:rPr>
+            </w:pPr>
+            <w:r>
+              <w:rPr>
+                <w:rFonts w:ascii="Consolas" w:eastAsia="Consolas" w:hAnsi="Consolas" w:cs="Consolas"/>
+              </w:rPr>
+              <w:t>1396</w:t>
+            </w:r>
+          </w:p>
+          <w:p>
+            <w:pPr>
+              <w:spacing w:before="0" w:after="0" w:line="276" w:lineRule="auto"/>
+              <w:rPr>
+                <w:rFonts w:ascii="Consolas" w:eastAsia="Consolas" w:hAnsi="Consolas" w:cs="Consolas"/>
+              </w:rPr>
+            </w:pPr>
+            <w:r>
+              <w:rPr>
+                <w:rFonts w:ascii="Consolas" w:eastAsia="Consolas" w:hAnsi="Consolas" w:cs="Consolas"/>
+              </w:rPr>
+              <w:t>1601</w:t>
+            </w:r>
+          </w:p>
+          <w:p>
+            <w:pPr>
+              <w:spacing w:before="0" w:after="0" w:line="276" w:lineRule="auto"/>
+              <w:rPr>
+                <w:rFonts w:ascii="Consolas" w:eastAsia="Consolas" w:hAnsi="Consolas" w:cs="Consolas"/>
+              </w:rPr>
+            </w:pPr>
+            <w:r>
+              <w:rPr>
+                <w:rFonts w:ascii="Consolas" w:eastAsia="Consolas" w:hAnsi="Consolas" w:cs="Consolas"/>
+              </w:rPr>
+              <w:t>3202</w:t>
+            </w:r>
+          </w:p>
+        </w:tc>
+        <w:tc>
+          <w:tcPr>
+            <w:tcW w:w="2340" w:type="dxa"/>
+          </w:tcPr>
+          <w:p>
+            <w:pPr>
+              <w:spacing w:before="0" w:after="0" w:line="276" w:lineRule="auto"/>
+              <w:rPr>
+                <w:rFonts w:ascii="Consolas" w:eastAsia="Consolas" w:hAnsi="Consolas" w:cs="Consolas"/>
+              </w:rPr>
+            </w:pPr>
+            <w:r>
+              <w:rPr>
+                <w:rFonts w:ascii="Consolas" w:eastAsia="Consolas" w:hAnsi="Consolas" w:cs="Consolas"/>
+              </w:rPr>
+              <w:t>Sofia = 1601</w:t>
+            </w:r>
+          </w:p>
+          <w:p>
+            <w:pPr>
+              <w:spacing w:before="0" w:after="0" w:line="276" w:lineRule="auto"/>
+              <w:rPr>
+                <w:rFonts w:ascii="Consolas" w:eastAsia="Consolas" w:hAnsi="Consolas" w:cs="Consolas"/>
+              </w:rPr>
+            </w:pPr>
+            <w:r>
+              <w:rPr>
+                <w:rFonts w:ascii="Consolas" w:eastAsia="Consolas" w:hAnsi="Consolas" w:cs="Consolas"/>
+              </w:rPr>
+              <w:t>London = 1396</w:t>
+            </w:r>
+          </w:p>
+          <w:p>
+            <w:pPr>
+              <w:spacing w:before="0" w:after="0" w:line="276" w:lineRule="auto"/>
+              <w:rPr>
+                <w:rFonts w:ascii="Consolas" w:eastAsia="Consolas" w:hAnsi="Consolas" w:cs="Consolas"/>
+              </w:rPr>
+            </w:pPr>
+            <w:r>
+              <w:rPr>
+                <w:rFonts w:ascii="Consolas" w:eastAsia="Consolas" w:hAnsi="Consolas" w:cs="Consolas"/>
+              </w:rPr>
+              <w:t>Washington = 3202</w:t>
+            </w:r>
+          </w:p>
+        </w:tc>
+      </w:tr>
+    </w:tbl>
+    <w:p>
+      <w:pPr>
+        <w:pStyle w:val="2"/>
+        <w:spacing w:before="200"/>
+        <w:rPr>
+          <w:rFonts w:ascii="Calibri" w:eastAsia="Calibri" w:hAnsi="Calibri" w:cs="Calibri"/>
+          <w:lang w:val="bg-BG"/>
+        </w:rPr>
+      </w:pPr>
+      <w:proofErr w:type="spellStart"/>
+      <w:r>
+        <w:rPr>
+          <w:rFonts w:ascii="Calibri" w:eastAsia="Calibri" w:hAnsi="Calibri" w:cs="Calibri"/>
+        </w:rPr>
+        <w:t>Сгънете</w:t>
+      </w:r>
+      <w:proofErr w:type="spellEnd"/>
+      <w:r>
+        <w:rPr>
+          <w:rFonts w:ascii="Calibri" w:eastAsia="Calibri" w:hAnsi="Calibri" w:cs="Calibri"/>
+        </w:rPr>
+        <w:t xml:space="preserve"> и </w:t>
+      </w:r>
+      <w:proofErr w:type="spellStart"/>
+      <w:r>
+        <w:rPr>
+          <w:rFonts w:ascii="Calibri" w:eastAsia="Calibri" w:hAnsi="Calibri" w:cs="Calibri"/>
+        </w:rPr>
+        <w:t>съберете</w:t>
+      </w:r>
+      <w:proofErr w:type="spellEnd"/>
+    </w:p>
+    <w:p>
+      <w:pPr>
+        <w:tabs>
+          <w:tab w:val="num" w:pos="720"/>
+        </w:tabs>
+        <w:rPr>
+          <w:rFonts w:ascii="Calibri" w:eastAsia="Calibri" w:hAnsi="Calibri" w:cs="Calibri"/>
+          <w:color w:val="000000" w:themeColor="text1"/>
+        </w:rPr>
+      </w:pPr>
+      <w:proofErr w:type="spellStart"/>
+      <w:r>
+        <w:rPr>
+          <w:rFonts w:ascii="Calibri" w:eastAsia="Calibri" w:hAnsi="Calibri" w:cs="Calibri"/>
+          <w:color w:val="000000" w:themeColor="text1"/>
+        </w:rPr>
+        <w:t>Прочетете</w:t>
+      </w:r>
+      <w:proofErr w:type="spellEnd"/>
+      <w:r>
+        <w:rPr>
+          <w:rFonts w:ascii="Calibri" w:eastAsia="Calibri" w:hAnsi="Calibri" w:cs="Calibri"/>
+          <w:color w:val="000000" w:themeColor="text1"/>
+        </w:rPr>
+        <w:t xml:space="preserve"> </w:t>
+      </w:r>
+      <w:proofErr w:type="spellStart"/>
+      <w:r>
+        <w:rPr>
+          <w:rFonts w:ascii="Calibri" w:eastAsia="Calibri" w:hAnsi="Calibri" w:cs="Calibri"/>
+          <w:color w:val="000000" w:themeColor="text1"/>
+        </w:rPr>
+        <w:t>масив</w:t>
+      </w:r>
+      <w:proofErr w:type="spellEnd"/>
+      <w:r>
+        <w:rPr>
+          <w:rFonts w:ascii="Calibri" w:eastAsia="Calibri" w:hAnsi="Calibri" w:cs="Calibri"/>
+          <w:color w:val="000000" w:themeColor="text1"/>
+        </w:rPr>
+        <w:t xml:space="preserve"> </w:t>
+      </w:r>
+      <w:proofErr w:type="spellStart"/>
+      <w:r>
+        <w:rPr>
+          <w:rFonts w:ascii="Calibri" w:eastAsia="Calibri" w:hAnsi="Calibri" w:cs="Calibri"/>
+          <w:color w:val="000000" w:themeColor="text1"/>
+        </w:rPr>
+        <w:t>от</w:t>
+      </w:r>
+      <w:proofErr w:type="spellEnd"/>
+      <w:r>
+        <w:rPr>
+          <w:rFonts w:ascii="Calibri" w:eastAsia="Calibri" w:hAnsi="Calibri" w:cs="Calibri"/>
+          <w:color w:val="000000" w:themeColor="text1"/>
+        </w:rPr>
+        <w:t xml:space="preserve"> </w:t>
+      </w:r>
+      <w:proofErr w:type="spellStart"/>
+      <w:r>
+        <w:rPr>
+          <w:rFonts w:ascii="Calibri" w:eastAsia="Calibri" w:hAnsi="Calibri" w:cs="Calibri"/>
+          <w:color w:val="000000" w:themeColor="text1"/>
+        </w:rPr>
+        <w:t>числа</w:t>
+      </w:r>
+      <w:proofErr w:type="spellEnd"/>
+      <w:r>
+        <w:rPr>
+          <w:rFonts w:ascii="Calibri" w:eastAsia="Calibri" w:hAnsi="Calibri" w:cs="Calibri"/>
+          <w:color w:val="000000" w:themeColor="text1"/>
+        </w:rPr>
+        <w:t xml:space="preserve"> с </w:t>
+      </w:r>
+      <w:proofErr w:type="spellStart"/>
+      <w:r>
+        <w:rPr>
+          <w:rFonts w:ascii="Calibri" w:eastAsia="Calibri" w:hAnsi="Calibri" w:cs="Calibri"/>
+          <w:color w:val="000000" w:themeColor="text1"/>
+        </w:rPr>
+        <w:t>дължина</w:t>
+      </w:r>
+      <w:proofErr w:type="spellEnd"/>
+      <w:r>
+        <w:rPr>
+          <w:rFonts w:ascii="Calibri" w:eastAsia="Calibri" w:hAnsi="Calibri" w:cs="Calibri"/>
+          <w:color w:val="000000" w:themeColor="text1"/>
+        </w:rPr>
+        <w:t xml:space="preserve"> </w:t>
+      </w:r>
+      <w:r>
+        <w:rPr>
+          <w:rFonts w:ascii="Calibri" w:eastAsia="Calibri" w:hAnsi="Calibri" w:cs="Calibri"/>
+          <w:b/>
+          <w:bCs/>
+          <w:color w:val="000000" w:themeColor="text1"/>
+        </w:rPr>
+        <w:t xml:space="preserve">4*k, </w:t>
+      </w:r>
+      <w:proofErr w:type="spellStart"/>
+      <w:r>
+        <w:rPr>
+          <w:rFonts w:ascii="Calibri" w:eastAsia="Calibri" w:hAnsi="Calibri" w:cs="Calibri"/>
+          <w:color w:val="000000" w:themeColor="text1"/>
+        </w:rPr>
+        <w:t>както</w:t>
+      </w:r>
+      <w:proofErr w:type="spellEnd"/>
+      <w:r>
+        <w:rPr>
+          <w:rFonts w:ascii="Calibri" w:eastAsia="Calibri" w:hAnsi="Calibri" w:cs="Calibri"/>
+          <w:color w:val="000000" w:themeColor="text1"/>
+        </w:rPr>
+        <w:t xml:space="preserve"> е </w:t>
+      </w:r>
+      <w:proofErr w:type="spellStart"/>
+      <w:r>
+        <w:rPr>
+          <w:rFonts w:ascii="Calibri" w:eastAsia="Calibri" w:hAnsi="Calibri" w:cs="Calibri"/>
+          <w:color w:val="000000" w:themeColor="text1"/>
+        </w:rPr>
+        <w:t>показано</w:t>
+      </w:r>
+      <w:proofErr w:type="spellEnd"/>
+      <w:r>
+        <w:rPr>
+          <w:rFonts w:ascii="Calibri" w:eastAsia="Calibri" w:hAnsi="Calibri" w:cs="Calibri"/>
+          <w:color w:val="000000" w:themeColor="text1"/>
+        </w:rPr>
+        <w:t xml:space="preserve"> </w:t>
+      </w:r>
+      <w:proofErr w:type="spellStart"/>
+      <w:r>
+        <w:rPr>
+          <w:rFonts w:ascii="Calibri" w:eastAsia="Calibri" w:hAnsi="Calibri" w:cs="Calibri"/>
+          <w:color w:val="000000" w:themeColor="text1"/>
+        </w:rPr>
+        <w:t>по-долу</w:t>
+      </w:r>
+      <w:proofErr w:type="spellEnd"/>
+      <w:r>
+        <w:rPr>
+          <w:rFonts w:ascii="Calibri" w:eastAsia="Calibri" w:hAnsi="Calibri" w:cs="Calibri"/>
+          <w:color w:val="000000" w:themeColor="text1"/>
+        </w:rPr>
+        <w:t xml:space="preserve">. </w:t>
+      </w:r>
+      <w:proofErr w:type="spellStart"/>
+      <w:r>
+        <w:rPr>
+          <w:rFonts w:ascii="Calibri" w:eastAsia="Calibri" w:hAnsi="Calibri" w:cs="Calibri"/>
+          <w:color w:val="000000" w:themeColor="text1"/>
+        </w:rPr>
+        <w:t>Отпечатайте</w:t>
+      </w:r>
+      <w:proofErr w:type="spellEnd"/>
+      <w:r>
+        <w:rPr>
+          <w:rFonts w:ascii="Calibri" w:eastAsia="Calibri" w:hAnsi="Calibri" w:cs="Calibri"/>
+          <w:color w:val="000000" w:themeColor="text1"/>
+        </w:rPr>
+        <w:t xml:space="preserve"> </w:t>
+      </w:r>
+      <w:proofErr w:type="spellStart"/>
+      <w:r>
+        <w:rPr>
+          <w:rFonts w:ascii="Calibri" w:eastAsia="Calibri" w:hAnsi="Calibri" w:cs="Calibri"/>
+          <w:color w:val="000000" w:themeColor="text1"/>
+        </w:rPr>
+        <w:t>горните</w:t>
+      </w:r>
+      <w:proofErr w:type="spellEnd"/>
+      <w:r>
+        <w:rPr>
+          <w:rFonts w:ascii="Calibri" w:eastAsia="Calibri" w:hAnsi="Calibri" w:cs="Calibri"/>
+          <w:color w:val="000000" w:themeColor="text1"/>
+        </w:rPr>
+        <w:t xml:space="preserve"> и </w:t>
+      </w:r>
+      <w:proofErr w:type="spellStart"/>
+      <w:r>
+        <w:rPr>
+          <w:rFonts w:ascii="Calibri" w:eastAsia="Calibri" w:hAnsi="Calibri" w:cs="Calibri"/>
+          <w:color w:val="000000" w:themeColor="text1"/>
+        </w:rPr>
+        <w:t>долните</w:t>
+      </w:r>
+      <w:proofErr w:type="spellEnd"/>
+      <w:r>
+        <w:rPr>
+          <w:rFonts w:ascii="Calibri" w:eastAsia="Calibri" w:hAnsi="Calibri" w:cs="Calibri"/>
+          <w:color w:val="000000" w:themeColor="text1"/>
+        </w:rPr>
+        <w:t xml:space="preserve"> </w:t>
+      </w:r>
+      <w:proofErr w:type="spellStart"/>
+      <w:r>
+        <w:rPr>
+          <w:rFonts w:ascii="Calibri" w:eastAsia="Calibri" w:hAnsi="Calibri" w:cs="Calibri"/>
+          <w:color w:val="000000" w:themeColor="text1"/>
+        </w:rPr>
+        <w:t>редици</w:t>
+      </w:r>
+      <w:proofErr w:type="spellEnd"/>
+      <w:r>
+        <w:rPr>
+          <w:rFonts w:ascii="Calibri" w:eastAsia="Calibri" w:hAnsi="Calibri" w:cs="Calibri"/>
+          <w:color w:val="000000" w:themeColor="text1"/>
+        </w:rPr>
+        <w:t xml:space="preserve"> (</w:t>
+      </w:r>
+      <w:proofErr w:type="spellStart"/>
+      <w:r>
+        <w:rPr>
+          <w:rFonts w:ascii="Calibri" w:eastAsia="Calibri" w:hAnsi="Calibri" w:cs="Calibri"/>
+          <w:color w:val="000000" w:themeColor="text1"/>
+        </w:rPr>
+        <w:t>всяка</w:t>
+      </w:r>
+      <w:proofErr w:type="spellEnd"/>
+      <w:r>
+        <w:rPr>
+          <w:rFonts w:ascii="Calibri" w:eastAsia="Calibri" w:hAnsi="Calibri" w:cs="Calibri"/>
+          <w:color w:val="000000" w:themeColor="text1"/>
+        </w:rPr>
+        <w:t xml:space="preserve"> </w:t>
+      </w:r>
+      <w:proofErr w:type="spellStart"/>
+      <w:r>
+        <w:rPr>
+          <w:rFonts w:ascii="Calibri" w:eastAsia="Calibri" w:hAnsi="Calibri" w:cs="Calibri"/>
+          <w:color w:val="000000" w:themeColor="text1"/>
+        </w:rPr>
+        <w:t>редица</w:t>
+      </w:r>
+      <w:proofErr w:type="spellEnd"/>
+      <w:r>
+        <w:rPr>
+          <w:rFonts w:ascii="Calibri" w:eastAsia="Calibri" w:hAnsi="Calibri" w:cs="Calibri"/>
+          <w:color w:val="000000" w:themeColor="text1"/>
+        </w:rPr>
+        <w:t xml:space="preserve"> </w:t>
+      </w:r>
+      <w:proofErr w:type="spellStart"/>
+      <w:proofErr w:type="gramStart"/>
+      <w:r>
+        <w:rPr>
+          <w:rFonts w:ascii="Calibri" w:eastAsia="Calibri" w:hAnsi="Calibri" w:cs="Calibri"/>
+          <w:color w:val="000000" w:themeColor="text1"/>
+        </w:rPr>
+        <w:t>съдърца</w:t>
+      </w:r>
+      <w:proofErr w:type="spellEnd"/>
+      <w:r>
+        <w:rPr>
+          <w:rFonts w:ascii="Calibri" w:eastAsia="Calibri" w:hAnsi="Calibri" w:cs="Calibri"/>
+          <w:color w:val="000000" w:themeColor="text1"/>
+        </w:rPr>
+        <w:t xml:space="preserve">  2</w:t>
+      </w:r>
+      <w:proofErr w:type="gramEnd"/>
+      <w:r>
+        <w:rPr>
+          <w:rFonts w:ascii="Calibri" w:eastAsia="Calibri" w:hAnsi="Calibri" w:cs="Calibri"/>
+          <w:color w:val="000000" w:themeColor="text1"/>
+        </w:rPr>
+        <w:t xml:space="preserve">*k </w:t>
+      </w:r>
+      <w:proofErr w:type="spellStart"/>
+      <w:r>
+        <w:rPr>
+          <w:rFonts w:ascii="Calibri" w:eastAsia="Calibri" w:hAnsi="Calibri" w:cs="Calibri"/>
+          <w:color w:val="000000" w:themeColor="text1"/>
+        </w:rPr>
+        <w:t>числа</w:t>
+      </w:r>
+      <w:proofErr w:type="spellEnd"/>
+      <w:r>
+        <w:rPr>
+          <w:rFonts w:ascii="Calibri" w:eastAsia="Calibri" w:hAnsi="Calibri" w:cs="Calibri"/>
+          <w:color w:val="000000" w:themeColor="text1"/>
+        </w:rPr>
+        <w:t>):</w:t>
+      </w:r>
+    </w:p>
+    <w:p>
+      <w:pPr>
+        <w:tabs>
+          <w:tab w:val="num" w:pos="720"/>
+        </w:tabs>
+        <w:spacing w:after="0"/>
+        <w:jc w:val="center"/>
+        <w:rPr>
+          <w:rFonts w:ascii="Calibri" w:eastAsia="Calibri" w:hAnsi="Calibri" w:cs="Calibri"/>
+          <w:color w:val="000000" w:themeColor="text1"/>
+          <w:lang w:val="bg-BG"/>
+        </w:rPr>
+      </w:pPr>
+      <w:r>
+        <w:rPr>
+          <w:noProof/>
+        </w:rPr>
+        <w:drawing>
+          <wp:inline distT="0" distB="0" distL="0" distR="0" wp14:anchorId="7E0F7218" wp14:editId="1B34DB40">
+            <wp:extent cx="2190750" cy="1657350"/>
+            <wp:effectExtent l="0" t="0" r="0" b="0"/>
+            <wp:docPr id="1359460434" name="Картина 1359460434"/>
+            <wp:cNvGraphicFramePr>
+              <a:graphicFrameLocks xmlns:a="http://schemas.openxmlformats.org/drawingml/2006/main" noChangeAspect="1"/>
+            </wp:cNvGraphicFramePr>
+            <a:graphic xmlns:a="http://schemas.openxmlformats.org/drawingml/2006/main">
+              <a:graphicData uri="http://schemas.openxmlformats.org/drawingml/2006/picture">
+                <pic:pic xmlns:pic="http://schemas.openxmlformats.org/drawingml/2006/picture">
+                  <pic:nvPicPr>
+                    <pic:cNvPr id="0" name=""/>
+                    <pic:cNvPicPr/>
+                  </pic:nvPicPr>
+                  <pic:blipFill>
+                    <a:blip r:embed="rId20">
+                      <a:extLst>
+                        <a:ext uri="{28A0092B-C50C-407E-A947-70E740481C1C}">
+                          <a14:useLocalDpi xmlns:a14="http://schemas.microsoft.com/office/drawing/2010/main" val="0"/>
+                        </a:ext>
+                      </a:extLst>
+                    </a:blip>
+                    <a:stretch>
+                      <a:fillRect/>
+                    </a:stretch>
+                  </pic:blipFill>
+                  <pic:spPr>
+                    <a:xfrm>
+                      <a:off x="0" y="0"/>
+                      <a:ext cx="2190750" cy="1657350"/>
+                    </a:xfrm>
+                    <a:prstGeom prst="rect">
+                      <a:avLst/>
+                    </a:prstGeom>
+                  </pic:spPr>
+                </pic:pic>
+              </a:graphicData>
+            </a:graphic>
+          </wp:inline>
+        </w:drawing>
+      </w:r>
+    </w:p>
+    <w:p>
+      <w:pPr>
+        <w:pStyle w:val="3"/>
+        <w:spacing w:before="0"/>
+        <w:rPr>
+          <w:rFonts w:ascii="Calibri" w:eastAsia="Calibri" w:hAnsi="Calibri" w:cs="Calibri"/>
+          <w:bCs/>
+          <w:lang w:val="bg-BG"/>
+        </w:rPr>
+      </w:pPr>
+      <w:proofErr w:type="spellStart"/>
+      <w:r>
+        <w:rPr>
+          <w:rFonts w:ascii="Calibri" w:eastAsia="Calibri" w:hAnsi="Calibri" w:cs="Calibri"/>
+          <w:bCs/>
+        </w:rPr>
+        <w:lastRenderedPageBreak/>
+        <w:t>Примери</w:t>
+      </w:r>
+      <w:proofErr w:type="spellEnd"/>
+    </w:p>
+    <w:tbl>
+      <w:tblPr>
+        <w:tblStyle w:val="af"/>
+        <w:tblW w:w="0" w:type="auto"/>
+        <w:tblInd w:w="15" w:type="dxa"/>
+        <w:tblLayout w:type="fixed"/>
+        <w:tblLook w:val="04A0" w:firstRow="1" w:lastRow="0" w:firstColumn="1" w:lastColumn="0" w:noHBand="0" w:noVBand="1"/>
+      </w:tblPr>
+      <w:tblGrid>
+        <w:gridCol w:w="3615"/>
+        <w:gridCol w:w="2144"/>
+        <w:gridCol w:w="2861"/>
+      </w:tblGrid>
+      <w:tr>
+        <w:trPr>
+          <w:trHeight w:val="300"/>
+        </w:trPr>
+        <w:tc>
+          <w:tcPr>
+            <w:tcW w:w="3615" w:type="dxa"/>
+            <w:shd w:val="clear" w:color="auto" w:fill="D9D9D9" w:themeFill="background1" w:themeFillShade="D9"/>
+          </w:tcPr>
+          <w:p>
+            <w:pPr>
+              <w:spacing w:before="0" w:after="0" w:line="276" w:lineRule="auto"/>
+              <w:jc w:val="center"/>
+              <w:rPr>
+                <w:rFonts w:ascii="Calibri" w:eastAsia="Calibri" w:hAnsi="Calibri" w:cs="Calibri"/>
+              </w:rPr>
+            </w:pPr>
+            <w:proofErr w:type="spellStart"/>
+            <w:r>
+              <w:rPr>
+                <w:rFonts w:ascii="Calibri" w:eastAsia="Calibri" w:hAnsi="Calibri" w:cs="Calibri"/>
+                <w:b/>
+                <w:bCs/>
+              </w:rPr>
+              <w:t>Вход</w:t>
+            </w:r>
+            <w:proofErr w:type="spellEnd"/>
+          </w:p>
+        </w:tc>
+        <w:tc>
+          <w:tcPr>
+            <w:tcW w:w="2144" w:type="dxa"/>
+            <w:shd w:val="clear" w:color="auto" w:fill="D9D9D9" w:themeFill="background1" w:themeFillShade="D9"/>
+          </w:tcPr>
+          <w:p>
+            <w:pPr>
+              <w:spacing w:before="0" w:after="0" w:line="276" w:lineRule="auto"/>
+              <w:jc w:val="center"/>
+              <w:rPr>
+                <w:rFonts w:ascii="Calibri" w:eastAsia="Calibri" w:hAnsi="Calibri" w:cs="Calibri"/>
+              </w:rPr>
+            </w:pPr>
+            <w:proofErr w:type="spellStart"/>
+            <w:r>
+              <w:rPr>
+                <w:rFonts w:ascii="Calibri" w:eastAsia="Calibri" w:hAnsi="Calibri" w:cs="Calibri"/>
+                <w:b/>
+                <w:bCs/>
+              </w:rPr>
+              <w:t>Изход</w:t>
+            </w:r>
+            <w:proofErr w:type="spellEnd"/>
+          </w:p>
+        </w:tc>
+        <w:tc>
+          <w:tcPr>
+            <w:tcW w:w="2861" w:type="dxa"/>
+            <w:shd w:val="clear" w:color="auto" w:fill="D9D9D9" w:themeFill="background1" w:themeFillShade="D9"/>
+          </w:tcPr>
+          <w:p>
+            <w:pPr>
+              <w:spacing w:before="0" w:after="0" w:line="276" w:lineRule="auto"/>
+              <w:jc w:val="center"/>
+              <w:rPr>
+                <w:rFonts w:ascii="Calibri" w:eastAsia="Calibri" w:hAnsi="Calibri" w:cs="Calibri"/>
+              </w:rPr>
+            </w:pPr>
+            <w:proofErr w:type="spellStart"/>
+            <w:r>
+              <w:rPr>
+                <w:rFonts w:ascii="Calibri" w:eastAsia="Calibri" w:hAnsi="Calibri" w:cs="Calibri"/>
+                <w:b/>
+                <w:bCs/>
+              </w:rPr>
+              <w:t>Коментари</w:t>
+            </w:r>
+            <w:proofErr w:type="spellEnd"/>
+          </w:p>
+        </w:tc>
+      </w:tr>
+      <w:tr>
+        <w:trPr>
+          <w:trHeight w:val="300"/>
+        </w:trPr>
+        <w:tc>
+          <w:tcPr>
+            <w:tcW w:w="3615" w:type="dxa"/>
+            <w:vAlign w:val="center"/>
+          </w:tcPr>
+          <w:p>
+            <w:pPr>
+              <w:spacing w:before="0" w:after="0" w:line="276" w:lineRule="auto"/>
+              <w:rPr>
+                <w:rFonts w:ascii="Consolas" w:eastAsia="Consolas" w:hAnsi="Consolas" w:cs="Consolas"/>
+              </w:rPr>
+            </w:pPr>
+            <w:r>
+              <w:rPr>
+                <w:rFonts w:ascii="Consolas" w:eastAsia="Consolas" w:hAnsi="Consolas" w:cs="Consolas"/>
+              </w:rPr>
+              <w:t xml:space="preserve">5 </w:t>
+            </w:r>
+            <w:r>
+              <w:rPr>
+                <w:rFonts w:ascii="Consolas" w:eastAsia="Consolas" w:hAnsi="Consolas" w:cs="Consolas"/>
+                <w:b/>
+                <w:bCs/>
+              </w:rPr>
+              <w:t>2 3</w:t>
+            </w:r>
+            <w:r>
+              <w:rPr>
+                <w:rFonts w:ascii="Consolas" w:eastAsia="Consolas" w:hAnsi="Consolas" w:cs="Consolas"/>
+              </w:rPr>
+              <w:t xml:space="preserve"> 6</w:t>
+            </w:r>
+          </w:p>
+        </w:tc>
+        <w:tc>
+          <w:tcPr>
+            <w:tcW w:w="2144" w:type="dxa"/>
+            <w:vAlign w:val="center"/>
+          </w:tcPr>
+          <w:p>
+            <w:pPr>
+              <w:spacing w:before="0" w:after="0" w:line="276" w:lineRule="auto"/>
+              <w:rPr>
+                <w:rFonts w:ascii="Consolas" w:eastAsia="Consolas" w:hAnsi="Consolas" w:cs="Consolas"/>
+              </w:rPr>
+            </w:pPr>
+            <w:r>
+              <w:rPr>
+                <w:rFonts w:ascii="Consolas" w:eastAsia="Consolas" w:hAnsi="Consolas" w:cs="Consolas"/>
+              </w:rPr>
+              <w:t>7 9</w:t>
+            </w:r>
+          </w:p>
+        </w:tc>
+        <w:tc>
+          <w:tcPr>
+            <w:tcW w:w="2861" w:type="dxa"/>
+            <w:vAlign w:val="center"/>
+          </w:tcPr>
+          <w:p>
+            <w:pPr>
+              <w:spacing w:before="0" w:after="0" w:line="276" w:lineRule="auto"/>
+              <w:rPr>
+                <w:rFonts w:ascii="Consolas" w:eastAsia="Consolas" w:hAnsi="Consolas" w:cs="Consolas"/>
+              </w:rPr>
+            </w:pPr>
+            <w:proofErr w:type="gramStart"/>
+            <w:r>
+              <w:rPr>
+                <w:rFonts w:ascii="Consolas" w:eastAsia="Consolas" w:hAnsi="Consolas" w:cs="Consolas"/>
+              </w:rPr>
+              <w:t>5  6</w:t>
+            </w:r>
+            <w:proofErr w:type="gramEnd"/>
+            <w:r>
+              <w:rPr>
+                <w:rFonts w:ascii="Consolas" w:eastAsia="Consolas" w:hAnsi="Consolas" w:cs="Consolas"/>
+              </w:rPr>
+              <w:t xml:space="preserve">  +</w:t>
+            </w:r>
+          </w:p>
+          <w:p>
+            <w:pPr>
+              <w:spacing w:before="0" w:after="0" w:line="276" w:lineRule="auto"/>
+              <w:rPr>
+                <w:rFonts w:ascii="Consolas" w:eastAsia="Consolas" w:hAnsi="Consolas" w:cs="Consolas"/>
+              </w:rPr>
+            </w:pPr>
+            <w:proofErr w:type="gramStart"/>
+            <w:r>
+              <w:rPr>
+                <w:rFonts w:ascii="Consolas" w:eastAsia="Consolas" w:hAnsi="Consolas" w:cs="Consolas"/>
+              </w:rPr>
+              <w:t>2  3</w:t>
+            </w:r>
+            <w:proofErr w:type="gramEnd"/>
+            <w:r>
+              <w:rPr>
+                <w:rFonts w:ascii="Consolas" w:eastAsia="Consolas" w:hAnsi="Consolas" w:cs="Consolas"/>
+              </w:rPr>
+              <w:t xml:space="preserve">  =</w:t>
+            </w:r>
+          </w:p>
+          <w:p>
+            <w:pPr>
+              <w:spacing w:before="0" w:after="0" w:line="276" w:lineRule="auto"/>
+              <w:rPr>
+                <w:rFonts w:ascii="Consolas" w:eastAsia="Consolas" w:hAnsi="Consolas" w:cs="Consolas"/>
+              </w:rPr>
+            </w:pPr>
+            <w:proofErr w:type="gramStart"/>
+            <w:r>
+              <w:rPr>
+                <w:rFonts w:ascii="Consolas" w:eastAsia="Consolas" w:hAnsi="Consolas" w:cs="Consolas"/>
+              </w:rPr>
+              <w:t>7  9</w:t>
+            </w:r>
+            <w:proofErr w:type="gramEnd"/>
+          </w:p>
+        </w:tc>
+      </w:tr>
+      <w:tr>
+        <w:trPr>
+          <w:trHeight w:val="300"/>
+        </w:trPr>
+        <w:tc>
+          <w:tcPr>
+            <w:tcW w:w="3615" w:type="dxa"/>
+            <w:vAlign w:val="center"/>
+          </w:tcPr>
+          <w:p>
+            <w:pPr>
+              <w:spacing w:before="0" w:after="0" w:line="276" w:lineRule="auto"/>
+              <w:rPr>
+                <w:rFonts w:ascii="Consolas" w:eastAsia="Consolas" w:hAnsi="Consolas" w:cs="Consolas"/>
+              </w:rPr>
+            </w:pPr>
+            <w:r>
+              <w:rPr>
+                <w:rFonts w:ascii="Consolas" w:eastAsia="Consolas" w:hAnsi="Consolas" w:cs="Consolas"/>
+              </w:rPr>
+              <w:t xml:space="preserve">1 2 </w:t>
+            </w:r>
+            <w:r>
+              <w:rPr>
+                <w:rFonts w:ascii="Consolas" w:eastAsia="Consolas" w:hAnsi="Consolas" w:cs="Consolas"/>
+                <w:b/>
+                <w:bCs/>
+              </w:rPr>
+              <w:t>3 4 5 6</w:t>
+            </w:r>
+            <w:r>
+              <w:rPr>
+                <w:rFonts w:ascii="Consolas" w:eastAsia="Consolas" w:hAnsi="Consolas" w:cs="Consolas"/>
+              </w:rPr>
+              <w:t xml:space="preserve"> 7 8</w:t>
+            </w:r>
+          </w:p>
+        </w:tc>
+        <w:tc>
+          <w:tcPr>
+            <w:tcW w:w="2144" w:type="dxa"/>
+            <w:vAlign w:val="center"/>
+          </w:tcPr>
+          <w:p>
+            <w:pPr>
+              <w:spacing w:before="0" w:after="0" w:line="276" w:lineRule="auto"/>
+              <w:rPr>
+                <w:rFonts w:ascii="Consolas" w:eastAsia="Consolas" w:hAnsi="Consolas" w:cs="Consolas"/>
+              </w:rPr>
+            </w:pPr>
+            <w:r>
+              <w:rPr>
+                <w:rFonts w:ascii="Consolas" w:eastAsia="Consolas" w:hAnsi="Consolas" w:cs="Consolas"/>
+              </w:rPr>
+              <w:t>5 5 13 13</w:t>
+            </w:r>
+          </w:p>
+        </w:tc>
+        <w:tc>
+          <w:tcPr>
+            <w:tcW w:w="2861" w:type="dxa"/>
+            <w:vAlign w:val="center"/>
+          </w:tcPr>
+          <w:p>
+            <w:pPr>
+              <w:spacing w:before="0" w:after="0" w:line="276" w:lineRule="auto"/>
+              <w:rPr>
+                <w:rFonts w:ascii="Consolas" w:eastAsia="Consolas" w:hAnsi="Consolas" w:cs="Consolas"/>
+              </w:rPr>
+            </w:pPr>
+            <w:proofErr w:type="gramStart"/>
+            <w:r>
+              <w:rPr>
+                <w:rFonts w:ascii="Consolas" w:eastAsia="Consolas" w:hAnsi="Consolas" w:cs="Consolas"/>
+              </w:rPr>
+              <w:t>2  1</w:t>
+            </w:r>
+            <w:proofErr w:type="gramEnd"/>
+            <w:r>
+              <w:rPr>
+                <w:rFonts w:ascii="Consolas" w:eastAsia="Consolas" w:hAnsi="Consolas" w:cs="Consolas"/>
+              </w:rPr>
+              <w:t xml:space="preserve">  8  7  +</w:t>
+            </w:r>
+          </w:p>
+          <w:p>
+            <w:pPr>
+              <w:spacing w:before="0" w:after="0" w:line="276" w:lineRule="auto"/>
+              <w:rPr>
+                <w:rFonts w:ascii="Consolas" w:eastAsia="Consolas" w:hAnsi="Consolas" w:cs="Consolas"/>
+              </w:rPr>
+            </w:pPr>
+            <w:proofErr w:type="gramStart"/>
+            <w:r>
+              <w:rPr>
+                <w:rFonts w:ascii="Consolas" w:eastAsia="Consolas" w:hAnsi="Consolas" w:cs="Consolas"/>
+              </w:rPr>
+              <w:t>3  4</w:t>
+            </w:r>
+            <w:proofErr w:type="gramEnd"/>
+            <w:r>
+              <w:rPr>
+                <w:rFonts w:ascii="Consolas" w:eastAsia="Consolas" w:hAnsi="Consolas" w:cs="Consolas"/>
+              </w:rPr>
+              <w:t xml:space="preserve">  5  6  =</w:t>
+            </w:r>
+          </w:p>
+          <w:p>
+            <w:pPr>
+              <w:spacing w:before="0" w:after="0" w:line="276" w:lineRule="auto"/>
+              <w:rPr>
+                <w:rFonts w:ascii="Consolas" w:eastAsia="Consolas" w:hAnsi="Consolas" w:cs="Consolas"/>
+              </w:rPr>
+            </w:pPr>
+            <w:proofErr w:type="gramStart"/>
+            <w:r>
+              <w:rPr>
+                <w:rFonts w:ascii="Consolas" w:eastAsia="Consolas" w:hAnsi="Consolas" w:cs="Consolas"/>
+              </w:rPr>
+              <w:t>5  5</w:t>
+            </w:r>
+            <w:proofErr w:type="gramEnd"/>
+            <w:r>
+              <w:rPr>
+                <w:rFonts w:ascii="Consolas" w:eastAsia="Consolas" w:hAnsi="Consolas" w:cs="Consolas"/>
+              </w:rPr>
+              <w:t xml:space="preserve"> 13 13</w:t>
+            </w:r>
+          </w:p>
+        </w:tc>
+      </w:tr>
+      <w:tr>
+        <w:trPr>
+          <w:trHeight w:val="285"/>
+        </w:trPr>
+        <w:tc>
+          <w:tcPr>
+            <w:tcW w:w="3615" w:type="dxa"/>
+            <w:vAlign w:val="center"/>
+          </w:tcPr>
+          <w:p>
+            <w:pPr>
+              <w:spacing w:before="0" w:after="0" w:line="276" w:lineRule="auto"/>
+              <w:rPr>
+                <w:rFonts w:ascii="Consolas" w:eastAsia="Consolas" w:hAnsi="Consolas" w:cs="Consolas"/>
+              </w:rPr>
+            </w:pPr>
+            <w:r>
+              <w:rPr>
+                <w:rFonts w:ascii="Consolas" w:eastAsia="Consolas" w:hAnsi="Consolas" w:cs="Consolas"/>
+              </w:rPr>
+              <w:t xml:space="preserve">4 3 -1 </w:t>
+            </w:r>
+            <w:r>
+              <w:rPr>
+                <w:rFonts w:ascii="Consolas" w:eastAsia="Consolas" w:hAnsi="Consolas" w:cs="Consolas"/>
+                <w:b/>
+                <w:bCs/>
+              </w:rPr>
+              <w:t>2 5 0 1 9 8</w:t>
+            </w:r>
+            <w:r>
+              <w:rPr>
+                <w:rFonts w:ascii="Consolas" w:eastAsia="Consolas" w:hAnsi="Consolas" w:cs="Consolas"/>
+              </w:rPr>
+              <w:t xml:space="preserve"> 6 7 -2</w:t>
+            </w:r>
+          </w:p>
+        </w:tc>
+        <w:tc>
+          <w:tcPr>
+            <w:tcW w:w="2144" w:type="dxa"/>
+            <w:vAlign w:val="center"/>
+          </w:tcPr>
+          <w:p>
+            <w:pPr>
+              <w:spacing w:before="0" w:after="0" w:line="276" w:lineRule="auto"/>
+              <w:rPr>
+                <w:rFonts w:ascii="Consolas" w:eastAsia="Consolas" w:hAnsi="Consolas" w:cs="Consolas"/>
+              </w:rPr>
+            </w:pPr>
+            <w:r>
+              <w:rPr>
+                <w:rFonts w:ascii="Consolas" w:eastAsia="Consolas" w:hAnsi="Consolas" w:cs="Consolas"/>
+              </w:rPr>
+              <w:t>1 8 4 -1 16 14</w:t>
+            </w:r>
+          </w:p>
+        </w:tc>
+        <w:tc>
+          <w:tcPr>
+            <w:tcW w:w="2861" w:type="dxa"/>
+            <w:vAlign w:val="center"/>
+          </w:tcPr>
+          <w:p>
+            <w:pPr>
+              <w:spacing w:before="0" w:after="0" w:line="276" w:lineRule="auto"/>
+              <w:rPr>
+                <w:rFonts w:ascii="Consolas" w:eastAsia="Consolas" w:hAnsi="Consolas" w:cs="Consolas"/>
+              </w:rPr>
+            </w:pPr>
+            <w:r>
+              <w:rPr>
+                <w:rFonts w:ascii="Consolas" w:eastAsia="Consolas" w:hAnsi="Consolas" w:cs="Consolas"/>
+              </w:rPr>
+              <w:t>-</w:t>
+            </w:r>
+            <w:proofErr w:type="gramStart"/>
+            <w:r>
+              <w:rPr>
+                <w:rFonts w:ascii="Consolas" w:eastAsia="Consolas" w:hAnsi="Consolas" w:cs="Consolas"/>
+              </w:rPr>
+              <w:t>1  3</w:t>
+            </w:r>
+            <w:proofErr w:type="gramEnd"/>
+            <w:r>
+              <w:rPr>
+                <w:rFonts w:ascii="Consolas" w:eastAsia="Consolas" w:hAnsi="Consolas" w:cs="Consolas"/>
+              </w:rPr>
+              <w:t xml:space="preserve">  4 -2  7  6  +</w:t>
+            </w:r>
+          </w:p>
+          <w:p>
+            <w:pPr>
+              <w:spacing w:before="0" w:after="0" w:line="276" w:lineRule="auto"/>
+              <w:rPr>
+                <w:rFonts w:ascii="Consolas" w:eastAsia="Consolas" w:hAnsi="Consolas" w:cs="Consolas"/>
+              </w:rPr>
+            </w:pPr>
+            <w:r>
+              <w:rPr>
+                <w:rFonts w:ascii="Consolas" w:eastAsia="Consolas" w:hAnsi="Consolas" w:cs="Consolas"/>
+                <w:lang w:val="bg-BG"/>
+              </w:rPr>
+              <w:t xml:space="preserve"> </w:t>
+            </w:r>
+            <w:proofErr w:type="gramStart"/>
+            <w:r>
+              <w:rPr>
+                <w:rFonts w:ascii="Consolas" w:eastAsia="Consolas" w:hAnsi="Consolas" w:cs="Consolas"/>
+              </w:rPr>
+              <w:t>2  5</w:t>
+            </w:r>
+            <w:proofErr w:type="gramEnd"/>
+            <w:r>
+              <w:rPr>
+                <w:rFonts w:ascii="Consolas" w:eastAsia="Consolas" w:hAnsi="Consolas" w:cs="Consolas"/>
+              </w:rPr>
+              <w:t xml:space="preserve">  0  1  9  8  =</w:t>
+            </w:r>
+          </w:p>
+          <w:p>
+            <w:pPr>
+              <w:spacing w:before="0" w:after="0" w:line="276" w:lineRule="auto"/>
+              <w:rPr>
+                <w:rFonts w:ascii="Consolas" w:eastAsia="Consolas" w:hAnsi="Consolas" w:cs="Consolas"/>
+              </w:rPr>
+            </w:pPr>
+            <w:r>
+              <w:rPr>
+                <w:rFonts w:ascii="Consolas" w:eastAsia="Consolas" w:hAnsi="Consolas" w:cs="Consolas"/>
+                <w:lang w:val="bg-BG"/>
+              </w:rPr>
+              <w:t xml:space="preserve"> </w:t>
+            </w:r>
+            <w:proofErr w:type="gramStart"/>
+            <w:r>
+              <w:rPr>
+                <w:rFonts w:ascii="Consolas" w:eastAsia="Consolas" w:hAnsi="Consolas" w:cs="Consolas"/>
+              </w:rPr>
+              <w:t>1  8</w:t>
+            </w:r>
+            <w:proofErr w:type="gramEnd"/>
+            <w:r>
+              <w:rPr>
+                <w:rFonts w:ascii="Consolas" w:eastAsia="Consolas" w:hAnsi="Consolas" w:cs="Consolas"/>
+              </w:rPr>
+              <w:t xml:space="preserve">  4 -1 16 14</w:t>
+            </w:r>
+          </w:p>
+        </w:tc>
+      </w:tr>
+    </w:tbl>
+    <w:p>
+      <w:pPr>
         <w:rPr>
           <w:lang w:val="bg-BG"/>
         </w:rPr>
       </w:pPr>
     </w:p>
     <w:sectPr>
-      <w:headerReference w:type="default" r:id="rId20"/>
-      <w:footerReference w:type="default" r:id="rId21"/>
+      <w:headerReference w:type="default" r:id="rId21"/>
+      <w:footerReference w:type="default" r:id="rId22"/>
       <w:pgSz w:w="11909" w:h="16834" w:code="9"/>
       <w:pgMar w:top="567" w:right="737" w:bottom="1077" w:left="737" w:header="567" w:footer="794" w:gutter="0"/>
       <w:cols w:space="720"/>
@@ -3050,7 +5326,7 @@
 <w:ftr xmlns:wpc="http://schemas.microsoft.com/office/word/2010/wordprocessingCanvas" xmlns:cx="http://schemas.microsoft.com/office/drawing/2014/chartex" xmlns:cx1="http://schemas.microsoft.com/office/drawing/2015/9/8/chartex" xmlns:cx2="http://schemas.microsoft.com/office/drawing/2015/10/21/chartex" xmlns:cx3="http://schemas.microsoft.com/office/drawing/2016/5/9/chartex" xmlns:cx4="http://schemas.microsoft.com/office/drawing/2016/5/10/chartex" xmlns:cx5="http://schemas.microsoft.com/office/drawing/2016/5/11/chartex" xmlns:cx6="http://schemas.microsoft.com/office/drawing/2016/5/12/chartex" xmlns:cx7="http://schemas.microsoft.com/office/drawing/2016/5/13/chartex" xmlns:cx8="http://schemas.microsoft.com/office/drawing/2016/5/14/chartex" xmlns:mc="http://schemas.openxmlformats.org/markup-compatibility/2006" xmlns:aink="http://schemas.microsoft.com/office/drawing/2016/ink" xmlns:am3d="http://schemas.microsoft.com/office/drawing/2017/model3d" xmlns:o="urn:schemas-microsoft-com:office:office" xmlns:oel="http://schemas.microsoft.com/office/2019/extlst" xmlns:r="http://schemas.openxmlformats.org/officeDocument/2006/relationships" xmlns:m="http://schemas.openxmlformats.org/officeDocument/2006/math" xmlns:v="urn:schemas-microsoft-com:vml" xmlns:wp14="http://schemas.microsoft.com/office/word/2010/wordprocessingDrawing" xmlns:wp="http://schemas.openxmlformats.org/drawingml/2006/wordprocessingDrawing" xmlns:w10="urn:schemas-microsoft-com:office:word" xmlns:w="http://schemas.openxmlformats.org/wordprocessingml/2006/main" xmlns:w14="http://schemas.microsoft.com/office/word/2010/wordml" xmlns:w15="http://schemas.microsoft.com/office/word/2012/wordml" xmlns:w16cex="http://schemas.microsoft.com/office/word/2018/wordml/cex" xmlns:w16cid="http://schemas.microsoft.com/office/word/2016/wordml/cid" xmlns:w16="http://schemas.microsoft.com/office/word/2018/wordml" xmlns:w16sdtdh="http://schemas.microsoft.com/office/word/2020/wordml/sdtdatahash" xmlns:w16se="http://schemas.microsoft.com/office/word/2015/wordml/symex" xmlns:wpg="http://schemas.microsoft.com/office/word/2010/wordprocessingGroup" xmlns:wpi="http://schemas.microsoft.com/office/word/2010/wordprocessingInk" xmlns:wne="http://schemas.microsoft.com/office/word/2006/wordml" xmlns:wps="http://schemas.microsoft.com/office/word/2010/wordprocessingShape" mc:Ignorable="w14 w15 w16se w16cid w16 w16cex w16sdtdh wp14">
   <w:p>
     <w:pPr>
-      <w:pStyle w:val="Footer"/>
+      <w:pStyle w:val="a5"/>
     </w:pPr>
     <w:r>
       <w:rPr>
@@ -3142,13 +5418,13 @@
             </wp:anchor>
           </w:drawing>
         </mc:Choice>
-        <mc:Fallback>
+        <mc:Fallback xmlns:a1611="http://schemas.microsoft.com/office/drawing/2016/11/main" xmlns:a14="http://schemas.microsoft.com/office/drawing/2010/main" xmlns:pic="http://schemas.openxmlformats.org/drawingml/2006/picture" xmlns:a="http://schemas.openxmlformats.org/drawingml/2006/main">
           <w:pict>
-            <v:shapetype w14:anchorId="41B1E642" id="_x0000_t202" coordsize="21600,21600" o:spt="202" path="m,l,21600r21600,l21600,xe">
+            <v:shapetype id="_x0000_t202" coordsize="21600,21600" o:spt="202" path="m,l,21600r21600,l21600,xe" w14:anchorId="41B1E642">
               <v:stroke joinstyle="miter"/>
               <v:path gradientshapeok="t" o:connecttype="rect"/>
             </v:shapetype>
-            <v:shape id="Text Box 6" o:spid="_x0000_s1026" type="#_x0000_t202" style="position:absolute;margin-left:109.85pt;margin-top:28.05pt;width:40.15pt;height:13pt;z-index:251660288;visibility:visible;mso-wrap-style:square;mso-width-percent:0;mso-height-percent:0;mso-wrap-distance-left:9pt;mso-wrap-distance-top:0;mso-wrap-distance-right:9pt;mso-wrap-distance-bottom:0;mso-position-horizontal:absolute;mso-position-horizontal-relative:text;mso-position-vertical:absolute;mso-position-vertical-relative:text;mso-width-percent:0;mso-height-percent:0;mso-width-relative:page;mso-height-relative:page;v-text-anchor:middle" o:gfxdata="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" filled="f" stroked="f" strokeweight=".5pt">
+            <v:shape id="Text Box 6" style="position:absolute;margin-left:109.85pt;margin-top:28.05pt;width:40.15pt;height:13pt;z-index:251660288;visibility:visible;mso-wrap-style:square;mso-width-percent:0;mso-height-percent:0;mso-wrap-distance-left:9pt;mso-wrap-distance-top:0;mso-wrap-distance-right:9pt;mso-wrap-distance-bottom:0;mso-position-horizontal:absolute;mso-position-horizontal-relative:text;mso-position-vertical:absolute;mso-position-vertical-relative:text;mso-width-percent:0;mso-height-percent:0;mso-width-relative:page;mso-height-relative:page;v-text-anchor:middle" o:spid="_x0000_s1026" filled="f" stroked="f" strokeweight=".5pt" type="#_x0000_t202" o:gfxdata="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">
               <v:textbox inset=".5mm,0,0,0">
                 <w:txbxContent>
                   <w:p>
@@ -3255,7 +5531,7 @@
                           <w:hyperlink r:id="rId1" w:history="1">
                             <w:r>
                               <w:rPr>
-                                <w:rStyle w:val="Hyperlink"/>
+                                <w:rStyle w:val="a9"/>
                                 <w:color w:val="0882DE"/>
                                 <w:sz w:val="17"/>
                                 <w:szCs w:val="17"/>
@@ -3924,9 +6200,9 @@
             </wp:anchor>
           </w:drawing>
         </mc:Choice>
-        <mc:Fallback>
+        <mc:Fallback xmlns:a1611="http://schemas.microsoft.com/office/drawing/2016/11/main" xmlns:a14="http://schemas.microsoft.com/office/drawing/2010/main" xmlns:pic="http://schemas.openxmlformats.org/drawingml/2006/picture" xmlns:a="http://schemas.openxmlformats.org/drawingml/2006/main">
           <w:pict>
-            <v:shape w14:anchorId="2074F399" id="Text Box 16" o:spid="_x0000_s1027" type="#_x0000_t202" style="position:absolute;margin-left:109pt;margin-top:7pt;width:411.4pt;height:40.45pt;z-index:251657216;visibility:visible;mso-wrap-style:square;mso-width-percent:0;mso-height-percent:0;mso-wrap-distance-left:9pt;mso-wrap-distance-top:0;mso-wrap-distance-right:9pt;mso-wrap-distance-bottom:0;mso-position-horizontal:absolute;mso-position-horizontal-relative:text;mso-position-vertical:absolute;mso-position-vertical-relative:text;mso-width-percent:0;mso-height-percent:0;mso-width-relative:page;mso-height-relative:page;v-text-anchor:top" o:gfxdata="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" filled="f" stroked="f">
+            <v:shape id="Text Box 16" style="position:absolute;margin-left:109pt;margin-top:7pt;width:411.4pt;height:40.45pt;z-index:251657216;visibility:visible;mso-wrap-style:square;mso-width-percent:0;mso-height-percent:0;mso-wrap-distance-left:9pt;mso-wrap-distance-top:0;mso-wrap-distance-right:9pt;mso-wrap-distance-bottom:0;mso-position-horizontal:absolute;mso-position-horizontal-relative:text;mso-position-vertical:absolute;mso-position-vertical-relative:text;mso-width-percent:0;mso-height-percent:0;mso-width-relative:page;mso-height-relative:page;v-text-anchor:top" o:spid="_x0000_s1027" filled="f" stroked="f" type="#_x0000_t202" o:gfxdata="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" w14:anchorId="2074F399">
               <v:textbox inset=".5mm,1.2mm,.5mm,.5mm">
                 <w:txbxContent>
                   <w:p>
@@ -3937,7 +6213,6 @@
                         <w:szCs w:val="17"/>
                       </w:rPr>
                     </w:pPr>
-                    <w:bookmarkStart w:id="1" w:name="_Hlk24191091"/>
                     <w:r>
                       <w:rPr>
                         <w:sz w:val="17"/>
@@ -3961,7 +6236,7 @@
                       </w:rPr>
                       <w:t xml:space="preserve"> – </w:t>
                     </w:r>
-                    <w:hyperlink r:id="rId20" w:history="1">
+                    <w:hyperlink w:history="1" r:id="rId20">
                       <w:r>
                         <w:rPr>
                           <w:rStyle w:val="a9"/>
@@ -4064,7 +6339,6 @@
                       <w:t>.</w:t>
                     </w:r>
                   </w:p>
-                  <w:bookmarkEnd w:id="1"/>
                   <w:p>
                     <w:pPr>
                       <w:spacing w:line="240" w:lineRule="auto"/>
@@ -4761,7 +7035,7 @@
             </wp:anchor>
           </w:drawing>
         </mc:Choice>
-        <mc:Fallback xmlns:a1611="http://schemas.microsoft.com/office/drawing/2016/11/main" xmlns:a14="http://schemas.microsoft.com/office/drawing/2010/main" xmlns:pic="http://schemas.openxmlformats.org/drawingml/2006/picture" xmlns:a="http://schemas.openxmlformats.org/drawingml/2006/main">
+        <mc:Fallback xmlns:a="http://schemas.openxmlformats.org/drawingml/2006/main" xmlns:pic="http://schemas.openxmlformats.org/drawingml/2006/picture" xmlns:a14="http://schemas.microsoft.com/office/drawing/2010/main" xmlns:a1611="http://schemas.microsoft.com/office/drawing/2016/11/main">
           <w:pict w14:anchorId="1E3D7CA2">
             <v:line id="Straight Connector 19" style="position:absolute;flip:y;z-index:251622400;visibility:visible;mso-wrap-style:square;mso-width-percent:0;mso-height-percent:0;mso-wrap-distance-left:9pt;mso-wrap-distance-top:0;mso-wrap-distance-right:9pt;mso-wrap-distance-bottom:0;mso-position-horizontal:absolute;mso-position-horizontal-relative:text;mso-position-vertical:absolute;mso-position-vertical-relative:text;mso-width-percent:0;mso-height-percent:0;mso-width-relative:page;mso-height-relative:page" o:spid="_x0000_s1026" strokecolor="#974706 [1609]" strokeweight="1pt" from="-.1pt,5.2pt" to="520.7pt,5.2pt" w14:anchorId="60BE7D18" o:gfxdata="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">
               <v:stroke endcap="round"/>
@@ -4940,9 +7214,9 @@
             </wp:anchor>
           </w:drawing>
         </mc:Choice>
-        <mc:Fallback>
+        <mc:Fallback xmlns:a1611="http://schemas.microsoft.com/office/drawing/2016/11/main" xmlns:a14="http://schemas.microsoft.com/office/drawing/2010/main" xmlns:pic="http://schemas.openxmlformats.org/drawingml/2006/picture" xmlns:a="http://schemas.openxmlformats.org/drawingml/2006/main">
           <w:pict>
-            <v:shape w14:anchorId="60DB5C39" id="Text Box 4" o:spid="_x0000_s1028" type="#_x0000_t202" style="position:absolute;margin-left:444.65pt;margin-top:26.95pt;width:70.9pt;height:15.9pt;z-index:251663360;visibility:visible;mso-wrap-style:square;mso-width-percent:0;mso-height-percent:0;mso-wrap-distance-left:9pt;mso-wrap-distance-top:0;mso-wrap-distance-right:9pt;mso-wrap-distance-bottom:0;mso-position-horizontal:absolute;mso-position-horizontal-relative:text;mso-position-vertical:absolute;mso-position-vertical-relative:text;mso-width-percent:0;mso-height-percent:0;mso-width-relative:page;mso-height-relative:page;v-text-anchor:middle" o:gfxdata="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" filled="f" stroked="f" strokeweight=".5pt">
+            <v:shape id="Text Box 4" style="position:absolute;margin-left:444.65pt;margin-top:26.95pt;width:70.9pt;height:15.9pt;z-index:251663360;visibility:visible;mso-wrap-style:square;mso-width-percent:0;mso-height-percent:0;mso-wrap-distance-left:9pt;mso-wrap-distance-top:0;mso-wrap-distance-right:9pt;mso-wrap-distance-bottom:0;mso-position-horizontal:absolute;mso-position-horizontal-relative:text;mso-position-vertical:absolute;mso-position-vertical-relative:text;mso-width-percent:0;mso-height-percent:0;mso-width-relative:page;mso-height-relative:page;v-text-anchor:middle" o:spid="_x0000_s1028" filled="f" stroked="f" strokeweight=".5pt" type="#_x0000_t202" o:gfxdata="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" w14:anchorId="60DB5C39">
               <v:textbox inset="0,0,0,0">
                 <w:txbxContent>
                   <w:p>
@@ -5081,7 +7355,7 @@
 <w:hdr xmlns:wpc="http://schemas.microsoft.com/office/word/2010/wordprocessingCanvas" xmlns:cx="http://schemas.microsoft.com/office/drawing/2014/chartex" xmlns:cx1="http://schemas.microsoft.com/office/drawing/2015/9/8/chartex" xmlns:cx2="http://schemas.microsoft.com/office/drawing/2015/10/21/chartex" xmlns:cx3="http://schemas.microsoft.com/office/drawing/2016/5/9/chartex" xmlns:cx4="http://schemas.microsoft.com/office/drawing/2016/5/10/chartex" xmlns:cx5="http://schemas.microsoft.com/office/drawing/2016/5/11/chartex" xmlns:cx6="http://schemas.microsoft.com/office/drawing/2016/5/12/chartex" xmlns:cx7="http://schemas.microsoft.com/office/drawing/2016/5/13/chartex" xmlns:cx8="http://schemas.microsoft.com/office/drawing/2016/5/14/chartex" xmlns:mc="http://schemas.openxmlformats.org/markup-compatibility/2006" xmlns:aink="http://schemas.microsoft.com/office/drawing/2016/ink" xmlns:am3d="http://schemas.microsoft.com/office/drawing/2017/model3d" xmlns:o="urn:schemas-microsoft-com:office:office" xmlns:oel="http://schemas.microsoft.com/office/2019/extlst" xmlns:r="http://schemas.openxmlformats.org/officeDocument/2006/relationships" xmlns:m="http://schemas.openxmlformats.org/officeDocument/2006/math" xmlns:v="urn:schemas-microsoft-com:vml" xmlns:wp14="http://schemas.microsoft.com/office/word/2010/wordprocessingDrawing" xmlns:wp="http://schemas.openxmlformats.org/drawingml/2006/wordprocessingDrawing" xmlns:w10="urn:schemas-microsoft-com:office:word" xmlns:w="http://schemas.openxmlformats.org/wordprocessingml/2006/main" xmlns:w14="http://schemas.microsoft.com/office/word/2010/wordml" xmlns:w15="http://schemas.microsoft.com/office/word/2012/wordml" xmlns:w16cex="http://schemas.microsoft.com/office/word/2018/wordml/cex" xmlns:w16cid="http://schemas.microsoft.com/office/word/2016/wordml/cid" xmlns:w16="http://schemas.microsoft.com/office/word/2018/wordml" xmlns:w16sdtdh="http://schemas.microsoft.com/office/word/2020/wordml/sdtdatahash" xmlns:w16se="http://schemas.microsoft.com/office/word/2015/wordml/symex" xmlns:wpg="http://schemas.microsoft.com/office/word/2010/wordprocessingGroup" xmlns:wpi="http://schemas.microsoft.com/office/word/2010/wordprocessingInk" xmlns:wne="http://schemas.microsoft.com/office/word/2006/wordml" xmlns:wps="http://schemas.microsoft.com/office/word/2010/wordprocessingShape" mc:Ignorable="w14 w15 w16se w16cid w16 w16cex w16sdtdh wp14">
   <w:p>
     <w:pPr>
-      <w:pStyle w:val="Header"/>
+      <w:pStyle w:val="a3"/>
       <w:ind w:hanging="1134"/>
     </w:pPr>
   </w:p>
@@ -5528,7 +7802,7 @@
     <w:lvl w:ilvl="0" w:tplc="A0E28166">
       <w:start w:val="1"/>
       <w:numFmt w:val="decimal"/>
-      <w:pStyle w:val="Heading2"/>
+      <w:pStyle w:val="2"/>
       <w:lvlText w:val="%1."/>
       <w:lvlJc w:val="left"/>
       <w:pPr>
@@ -5722,6 +7996,95 @@
     </w:lvl>
   </w:abstractNum>
   <w:abstractNum w:abstractNumId="6" w15:restartNumberingAfterBreak="0">
+    <w:nsid w:val="1A6DF2B0"/>
+    <w:multiLevelType w:val="hybridMultilevel"/>
+    <w:tmpl w:val="77C07110"/>
+    <w:lvl w:ilvl="0" w:tplc="E1E4660A">
+      <w:start w:val="3"/>
+      <w:numFmt w:val="decimal"/>
+      <w:lvlText w:val="%1."/>
+      <w:lvlJc w:val="left"/>
+      <w:pPr>
+        <w:ind w:left="360" w:hanging="360"/>
+      </w:pPr>
+      <w:rPr>
+        <w:rFonts w:ascii="Calibri" w:hAnsi="Calibri" w:hint="default"/>
+      </w:rPr>
+    </w:lvl>
+    <w:lvl w:ilvl="1" w:tplc="0B38D836">
+      <w:start w:val="1"/>
+      <w:numFmt w:val="lowerLetter"/>
+      <w:lvlText w:val="%2."/>
+      <w:lvlJc w:val="left"/>
+      <w:pPr>
+        <w:ind w:left="1440" w:hanging="360"/>
+      </w:pPr>
+    </w:lvl>
+    <w:lvl w:ilvl="2" w:tplc="3FFAE3A0">
+      <w:start w:val="1"/>
+      <w:numFmt w:val="lowerRoman"/>
+      <w:lvlText w:val="%3."/>
+      <w:lvlJc w:val="right"/>
+      <w:pPr>
+        <w:ind w:left="2160" w:hanging="180"/>
+      </w:pPr>
+    </w:lvl>
+    <w:lvl w:ilvl="3" w:tplc="243A46E4">
+      <w:start w:val="1"/>
+      <w:numFmt w:val="decimal"/>
+      <w:lvlText w:val="%4."/>
+      <w:lvlJc w:val="left"/>
+      <w:pPr>
+        <w:ind w:left="2880" w:hanging="360"/>
+      </w:pPr>
+    </w:lvl>
+    <w:lvl w:ilvl="4" w:tplc="2416B0FC">
+      <w:start w:val="1"/>
+      <w:numFmt w:val="lowerLetter"/>
+      <w:lvlText w:val="%5."/>
+      <w:lvlJc w:val="left"/>
+      <w:pPr>
+        <w:ind w:left="3600" w:hanging="360"/>
+      </w:pPr>
+    </w:lvl>
+    <w:lvl w:ilvl="5" w:tplc="4C2498B4">
+      <w:start w:val="1"/>
+      <w:numFmt w:val="lowerRoman"/>
+      <w:lvlText w:val="%6."/>
+      <w:lvlJc w:val="right"/>
+      <w:pPr>
+        <w:ind w:left="4320" w:hanging="180"/>
+      </w:pPr>
+    </w:lvl>
+    <w:lvl w:ilvl="6" w:tplc="C1520F64">
+      <w:start w:val="1"/>
+      <w:numFmt w:val="decimal"/>
+      <w:lvlText w:val="%7."/>
+      <w:lvlJc w:val="left"/>
+      <w:pPr>
+        <w:ind w:left="5040" w:hanging="360"/>
+      </w:pPr>
+    </w:lvl>
+    <w:lvl w:ilvl="7" w:tplc="D8AA9CB0">
+      <w:start w:val="1"/>
+      <w:numFmt w:val="lowerLetter"/>
+      <w:lvlText w:val="%8."/>
+      <w:lvlJc w:val="left"/>
+      <w:pPr>
+        <w:ind w:left="5760" w:hanging="360"/>
+      </w:pPr>
+    </w:lvl>
+    <w:lvl w:ilvl="8" w:tplc="7E1099D4">
+      <w:start w:val="1"/>
+      <w:numFmt w:val="lowerRoman"/>
+      <w:lvlText w:val="%9."/>
+      <w:lvlJc w:val="right"/>
+      <w:pPr>
+        <w:ind w:left="6480" w:hanging="180"/>
+      </w:pPr>
+    </w:lvl>
+  </w:abstractNum>
+  <w:abstractNum w:abstractNumId="7" w15:restartNumberingAfterBreak="0">
     <w:nsid w:val="1C5C1EEE"/>
     <w:multiLevelType w:val="hybridMultilevel"/>
     <w:tmpl w:val="21865A16"/>
@@ -5834,7 +8197,7 @@
       </w:rPr>
     </w:lvl>
   </w:abstractNum>
-  <w:abstractNum w:abstractNumId="7" w15:restartNumberingAfterBreak="0">
+  <w:abstractNum w:abstractNumId="8" w15:restartNumberingAfterBreak="0">
     <w:nsid w:val="1D3C450D"/>
     <w:multiLevelType w:val="hybridMultilevel"/>
     <w:tmpl w:val="0732809A"/>
@@ -5923,7 +8286,7 @@
       </w:pPr>
     </w:lvl>
   </w:abstractNum>
-  <w:abstractNum w:abstractNumId="8" w15:restartNumberingAfterBreak="0">
+  <w:abstractNum w:abstractNumId="9" w15:restartNumberingAfterBreak="0">
     <w:nsid w:val="1DAD2515"/>
     <w:multiLevelType w:val="hybridMultilevel"/>
     <w:tmpl w:val="9C1E9A04"/>
@@ -6036,7 +8399,7 @@
       </w:rPr>
     </w:lvl>
   </w:abstractNum>
-  <w:abstractNum w:abstractNumId="9" w15:restartNumberingAfterBreak="0">
+  <w:abstractNum w:abstractNumId="10" w15:restartNumberingAfterBreak="0">
     <w:nsid w:val="22CD3F94"/>
     <w:multiLevelType w:val="hybridMultilevel"/>
     <w:tmpl w:val="A044FDFA"/>
@@ -6122,7 +8485,7 @@
       </w:pPr>
     </w:lvl>
   </w:abstractNum>
-  <w:abstractNum w:abstractNumId="10" w15:restartNumberingAfterBreak="0">
+  <w:abstractNum w:abstractNumId="11" w15:restartNumberingAfterBreak="0">
     <w:nsid w:val="23536430"/>
     <w:multiLevelType w:val="hybridMultilevel"/>
     <w:tmpl w:val="88CCA070"/>
@@ -6235,7 +8598,7 @@
       </w:rPr>
     </w:lvl>
   </w:abstractNum>
-  <w:abstractNum w:abstractNumId="11" w15:restartNumberingAfterBreak="0">
+  <w:abstractNum w:abstractNumId="12" w15:restartNumberingAfterBreak="0">
     <w:nsid w:val="23C737F5"/>
     <w:multiLevelType w:val="hybridMultilevel"/>
     <w:tmpl w:val="13202166"/>
@@ -6324,7 +8687,7 @@
       </w:pPr>
     </w:lvl>
   </w:abstractNum>
-  <w:abstractNum w:abstractNumId="12" w15:restartNumberingAfterBreak="0">
+  <w:abstractNum w:abstractNumId="13" w15:restartNumberingAfterBreak="0">
     <w:nsid w:val="253348C0"/>
     <w:multiLevelType w:val="hybridMultilevel"/>
     <w:tmpl w:val="5CC6AF8A"/>
@@ -6412,7 +8775,7 @@
       </w:pPr>
     </w:lvl>
   </w:abstractNum>
-  <w:abstractNum w:abstractNumId="13" w15:restartNumberingAfterBreak="0">
+  <w:abstractNum w:abstractNumId="14" w15:restartNumberingAfterBreak="0">
     <w:nsid w:val="26413526"/>
     <w:multiLevelType w:val="hybridMultilevel"/>
     <w:tmpl w:val="A1B4F3F4"/>
@@ -6498,7 +8861,7 @@
       </w:pPr>
     </w:lvl>
   </w:abstractNum>
-  <w:abstractNum w:abstractNumId="14" w15:restartNumberingAfterBreak="0">
+  <w:abstractNum w:abstractNumId="15" w15:restartNumberingAfterBreak="0">
     <w:nsid w:val="264860D5"/>
     <w:multiLevelType w:val="hybridMultilevel"/>
     <w:tmpl w:val="1F1CB5CE"/>
@@ -6587,7 +8950,7 @@
       </w:pPr>
     </w:lvl>
   </w:abstractNum>
-  <w:abstractNum w:abstractNumId="15" w15:restartNumberingAfterBreak="0">
+  <w:abstractNum w:abstractNumId="16" w15:restartNumberingAfterBreak="0">
     <w:nsid w:val="268274C7"/>
     <w:multiLevelType w:val="hybridMultilevel"/>
     <w:tmpl w:val="0732809A"/>
@@ -6676,7 +9039,7 @@
       </w:pPr>
     </w:lvl>
   </w:abstractNum>
-  <w:abstractNum w:abstractNumId="16" w15:restartNumberingAfterBreak="0">
+  <w:abstractNum w:abstractNumId="17" w15:restartNumberingAfterBreak="0">
     <w:nsid w:val="2C5B53B7"/>
     <w:multiLevelType w:val="hybridMultilevel"/>
     <w:tmpl w:val="98BE5D62"/>
@@ -6771,7 +9134,96 @@
       </w:pPr>
     </w:lvl>
   </w:abstractNum>
-  <w:abstractNum w:abstractNumId="17" w15:restartNumberingAfterBreak="0">
+  <w:abstractNum w:abstractNumId="18" w15:restartNumberingAfterBreak="0">
+    <w:nsid w:val="2CA64F90"/>
+    <w:multiLevelType w:val="hybridMultilevel"/>
+    <w:tmpl w:val="CDFA859A"/>
+    <w:lvl w:ilvl="0" w:tplc="DF22A344">
+      <w:start w:val="1"/>
+      <w:numFmt w:val="decimal"/>
+      <w:lvlText w:val="%1."/>
+      <w:lvlJc w:val="left"/>
+      <w:pPr>
+        <w:ind w:left="360" w:hanging="360"/>
+      </w:pPr>
+      <w:rPr>
+        <w:rFonts w:ascii="Calibri" w:hAnsi="Calibri" w:hint="default"/>
+      </w:rPr>
+    </w:lvl>
+    <w:lvl w:ilvl="1" w:tplc="186AE268">
+      <w:start w:val="1"/>
+      <w:numFmt w:val="lowerLetter"/>
+      <w:lvlText w:val="%2."/>
+      <w:lvlJc w:val="left"/>
+      <w:pPr>
+        <w:ind w:left="1440" w:hanging="360"/>
+      </w:pPr>
+    </w:lvl>
+    <w:lvl w:ilvl="2" w:tplc="2E26B486">
+      <w:start w:val="1"/>
+      <w:numFmt w:val="lowerRoman"/>
+      <w:lvlText w:val="%3."/>
+      <w:lvlJc w:val="right"/>
+      <w:pPr>
+        <w:ind w:left="2160" w:hanging="180"/>
+      </w:pPr>
+    </w:lvl>
+    <w:lvl w:ilvl="3" w:tplc="F3A461CA">
+      <w:start w:val="1"/>
+      <w:numFmt w:val="decimal"/>
+      <w:lvlText w:val="%4."/>
+      <w:lvlJc w:val="left"/>
+      <w:pPr>
+        <w:ind w:left="2880" w:hanging="360"/>
+      </w:pPr>
+    </w:lvl>
+    <w:lvl w:ilvl="4" w:tplc="17A6A642">
+      <w:start w:val="1"/>
+      <w:numFmt w:val="lowerLetter"/>
+      <w:lvlText w:val="%5."/>
+      <w:lvlJc w:val="left"/>
+      <w:pPr>
+        <w:ind w:left="3600" w:hanging="360"/>
+      </w:pPr>
+    </w:lvl>
+    <w:lvl w:ilvl="5" w:tplc="BA8AC4D2">
+      <w:start w:val="1"/>
+      <w:numFmt w:val="lowerRoman"/>
+      <w:lvlText w:val="%6."/>
+      <w:lvlJc w:val="right"/>
+      <w:pPr>
+        <w:ind w:left="4320" w:hanging="180"/>
+      </w:pPr>
+    </w:lvl>
+    <w:lvl w:ilvl="6" w:tplc="65E80AB2">
+      <w:start w:val="1"/>
+      <w:numFmt w:val="decimal"/>
+      <w:lvlText w:val="%7."/>
+      <w:lvlJc w:val="left"/>
+      <w:pPr>
+        <w:ind w:left="5040" w:hanging="360"/>
+      </w:pPr>
+    </w:lvl>
+    <w:lvl w:ilvl="7" w:tplc="AFFE55D8">
+      <w:start w:val="1"/>
+      <w:numFmt w:val="lowerLetter"/>
+      <w:lvlText w:val="%8."/>
+      <w:lvlJc w:val="left"/>
+      <w:pPr>
+        <w:ind w:left="5760" w:hanging="360"/>
+      </w:pPr>
+    </w:lvl>
+    <w:lvl w:ilvl="8" w:tplc="CC509A46">
+      <w:start w:val="1"/>
+      <w:numFmt w:val="lowerRoman"/>
+      <w:lvlText w:val="%9."/>
+      <w:lvlJc w:val="right"/>
+      <w:pPr>
+        <w:ind w:left="6480" w:hanging="180"/>
+      </w:pPr>
+    </w:lvl>
+  </w:abstractNum>
+  <w:abstractNum w:abstractNumId="19" w15:restartNumberingAfterBreak="0">
     <w:nsid w:val="326B7ADF"/>
     <w:multiLevelType w:val="hybridMultilevel"/>
     <w:tmpl w:val="243464B4"/>
@@ -6866,7 +9318,7 @@
       </w:pPr>
     </w:lvl>
   </w:abstractNum>
-  <w:abstractNum w:abstractNumId="18" w15:restartNumberingAfterBreak="0">
+  <w:abstractNum w:abstractNumId="20" w15:restartNumberingAfterBreak="0">
     <w:nsid w:val="36F1759A"/>
     <w:multiLevelType w:val="hybridMultilevel"/>
     <w:tmpl w:val="AC4C80EA"/>
@@ -6979,7 +9431,7 @@
       </w:rPr>
     </w:lvl>
   </w:abstractNum>
-  <w:abstractNum w:abstractNumId="19" w15:restartNumberingAfterBreak="0">
+  <w:abstractNum w:abstractNumId="21" w15:restartNumberingAfterBreak="0">
     <w:nsid w:val="385C6CB3"/>
     <w:multiLevelType w:val="hybridMultilevel"/>
     <w:tmpl w:val="C1C67C5C"/>
@@ -7092,7 +9544,7 @@
       </w:rPr>
     </w:lvl>
   </w:abstractNum>
-  <w:abstractNum w:abstractNumId="20" w15:restartNumberingAfterBreak="0">
+  <w:abstractNum w:abstractNumId="22" w15:restartNumberingAfterBreak="0">
     <w:nsid w:val="40B63A43"/>
     <w:multiLevelType w:val="hybridMultilevel"/>
     <w:tmpl w:val="4D9EFB84"/>
@@ -7187,7 +9639,120 @@
       </w:pPr>
     </w:lvl>
   </w:abstractNum>
-  <w:abstractNum w:abstractNumId="21" w15:restartNumberingAfterBreak="0">
+  <w:abstractNum w:abstractNumId="23" w15:restartNumberingAfterBreak="0">
+    <w:nsid w:val="41967ECF"/>
+    <w:multiLevelType w:val="hybridMultilevel"/>
+    <w:tmpl w:val="F40868D6"/>
+    <w:lvl w:ilvl="0" w:tplc="79645884">
+      <w:start w:val="1"/>
+      <w:numFmt w:val="bullet"/>
+      <w:lvlText w:val=""/>
+      <w:lvlJc w:val="left"/>
+      <w:pPr>
+        <w:ind w:left="720" w:hanging="360"/>
+      </w:pPr>
+      <w:rPr>
+        <w:rFonts w:ascii="Symbol" w:hAnsi="Symbol" w:hint="default"/>
+      </w:rPr>
+    </w:lvl>
+    <w:lvl w:ilvl="1" w:tplc="21288538">
+      <w:start w:val="1"/>
+      <w:numFmt w:val="bullet"/>
+      <w:lvlText w:val="o"/>
+      <w:lvlJc w:val="left"/>
+      <w:pPr>
+        <w:ind w:left="1440" w:hanging="360"/>
+      </w:pPr>
+      <w:rPr>
+        <w:rFonts w:ascii="Courier New" w:hAnsi="Courier New" w:hint="default"/>
+      </w:rPr>
+    </w:lvl>
+    <w:lvl w:ilvl="2" w:tplc="581A2FE8">
+      <w:start w:val="1"/>
+      <w:numFmt w:val="bullet"/>
+      <w:lvlText w:val=""/>
+      <w:lvlJc w:val="left"/>
+      <w:pPr>
+        <w:ind w:left="2160" w:hanging="360"/>
+      </w:pPr>
+      <w:rPr>
+        <w:rFonts w:ascii="Wingdings" w:hAnsi="Wingdings" w:hint="default"/>
+      </w:rPr>
+    </w:lvl>
+    <w:lvl w:ilvl="3" w:tplc="3A08AA9A">
+      <w:start w:val="1"/>
+      <w:numFmt w:val="bullet"/>
+      <w:lvlText w:val=""/>
+      <w:lvlJc w:val="left"/>
+      <w:pPr>
+        <w:ind w:left="2880" w:hanging="360"/>
+      </w:pPr>
+      <w:rPr>
+        <w:rFonts w:ascii="Symbol" w:hAnsi="Symbol" w:hint="default"/>
+      </w:rPr>
+    </w:lvl>
+    <w:lvl w:ilvl="4" w:tplc="572498C2">
+      <w:start w:val="1"/>
+      <w:numFmt w:val="bullet"/>
+      <w:lvlText w:val="o"/>
+      <w:lvlJc w:val="left"/>
+      <w:pPr>
+        <w:ind w:left="3600" w:hanging="360"/>
+      </w:pPr>
+      <w:rPr>
+        <w:rFonts w:ascii="Courier New" w:hAnsi="Courier New" w:hint="default"/>
+      </w:rPr>
+    </w:lvl>
+    <w:lvl w:ilvl="5" w:tplc="EA4E5B8C">
+      <w:start w:val="1"/>
+      <w:numFmt w:val="bullet"/>
+      <w:lvlText w:val=""/>
+      <w:lvlJc w:val="left"/>
+      <w:pPr>
+        <w:ind w:left="4320" w:hanging="360"/>
+      </w:pPr>
+      <w:rPr>
+        <w:rFonts w:ascii="Wingdings" w:hAnsi="Wingdings" w:hint="default"/>
+      </w:rPr>
+    </w:lvl>
+    <w:lvl w:ilvl="6" w:tplc="968C202A">
+      <w:start w:val="1"/>
+      <w:numFmt w:val="bullet"/>
+      <w:lvlText w:val=""/>
+      <w:lvlJc w:val="left"/>
+      <w:pPr>
+        <w:ind w:left="5040" w:hanging="360"/>
+      </w:pPr>
+      <w:rPr>
+        <w:rFonts w:ascii="Symbol" w:hAnsi="Symbol" w:hint="default"/>
+      </w:rPr>
+    </w:lvl>
+    <w:lvl w:ilvl="7" w:tplc="3CFE3472">
+      <w:start w:val="1"/>
+      <w:numFmt w:val="bullet"/>
+      <w:lvlText w:val="o"/>
+      <w:lvlJc w:val="left"/>
+      <w:pPr>
+        <w:ind w:left="5760" w:hanging="360"/>
+      </w:pPr>
+      <w:rPr>
+        <w:rFonts w:ascii="Courier New" w:hAnsi="Courier New" w:hint="default"/>
+      </w:rPr>
+    </w:lvl>
+    <w:lvl w:ilvl="8" w:tplc="42C4DB30">
+      <w:start w:val="1"/>
+      <w:numFmt w:val="bullet"/>
+      <w:lvlText w:val=""/>
+      <w:lvlJc w:val="left"/>
+      <w:pPr>
+        <w:ind w:left="6480" w:hanging="360"/>
+      </w:pPr>
+      <w:rPr>
+        <w:rFonts w:ascii="Wingdings" w:hAnsi="Wingdings" w:hint="default"/>
+      </w:rPr>
+    </w:lvl>
+  </w:abstractNum>
+  <w:abstractNum w:abstractNumId="24" w15:restartNumberingAfterBreak="0">
     <w:nsid w:val="44BC2519"/>
     <w:multiLevelType w:val="hybridMultilevel"/>
     <w:tmpl w:val="EEB2B3B6"/>
@@ -7276,7 +9841,7 @@
       </w:pPr>
     </w:lvl>
   </w:abstractNum>
-  <w:abstractNum w:abstractNumId="22" w15:restartNumberingAfterBreak="0">
+  <w:abstractNum w:abstractNumId="25" w15:restartNumberingAfterBreak="0">
     <w:nsid w:val="462E05C9"/>
     <w:multiLevelType w:val="hybridMultilevel"/>
     <w:tmpl w:val="DD14F1AC"/>
@@ -7389,7 +9954,120 @@
       </w:rPr>
     </w:lvl>
   </w:abstractNum>
-  <w:abstractNum w:abstractNumId="23" w15:restartNumberingAfterBreak="0">
+  <w:abstractNum w:abstractNumId="26" w15:restartNumberingAfterBreak="0">
+    <w:nsid w:val="46773788"/>
+    <w:multiLevelType w:val="hybridMultilevel"/>
+    <w:tmpl w:val="B3B81C98"/>
+    <w:lvl w:ilvl="0" w:tplc="751E992A">
+      <w:start w:val="1"/>
+      <w:numFmt w:val="bullet"/>
+      <w:lvlText w:val=""/>
+      <w:lvlJc w:val="left"/>
+      <w:pPr>
+        <w:ind w:left="720" w:hanging="360"/>
+      </w:pPr>
+      <w:rPr>
+        <w:rFonts w:ascii="Symbol" w:hAnsi="Symbol" w:hint="default"/>
+      </w:rPr>
+    </w:lvl>
+    <w:lvl w:ilvl="1" w:tplc="65084C9A">
+      <w:start w:val="1"/>
+      <w:numFmt w:val="bullet"/>
+      <w:lvlText w:val="o"/>
+      <w:lvlJc w:val="left"/>
+      <w:pPr>
+        <w:ind w:left="1440" w:hanging="360"/>
+      </w:pPr>
+      <w:rPr>
+        <w:rFonts w:ascii="Courier New" w:hAnsi="Courier New" w:hint="default"/>
+      </w:rPr>
+    </w:lvl>
+    <w:lvl w:ilvl="2" w:tplc="1BE454D2">
+      <w:start w:val="1"/>
+      <w:numFmt w:val="bullet"/>
+      <w:lvlText w:val=""/>
+      <w:lvlJc w:val="left"/>
+      <w:pPr>
+        <w:ind w:left="2160" w:hanging="360"/>
+      </w:pPr>
+      <w:rPr>
+        <w:rFonts w:ascii="Wingdings" w:hAnsi="Wingdings" w:hint="default"/>
+      </w:rPr>
+    </w:lvl>
+    <w:lvl w:ilvl="3" w:tplc="7D0CC454">
+      <w:start w:val="1"/>
+      <w:numFmt w:val="bullet"/>
+      <w:lvlText w:val=""/>
+      <w:lvlJc w:val="left"/>
+      <w:pPr>
+        <w:ind w:left="2880" w:hanging="360"/>
+      </w:pPr>
+      <w:rPr>
+        <w:rFonts w:ascii="Symbol" w:hAnsi="Symbol" w:hint="default"/>
+      </w:rPr>
+    </w:lvl>
+    <w:lvl w:ilvl="4" w:tplc="73E0D738">
+      <w:start w:val="1"/>
+      <w:numFmt w:val="bullet"/>
+      <w:lvlText w:val="o"/>
+      <w:lvlJc w:val="left"/>
+      <w:pPr>
+        <w:ind w:left="3600" w:hanging="360"/>
+      </w:pPr>
+      <w:rPr>
+        <w:rFonts w:ascii="Courier New" w:hAnsi="Courier New" w:hint="default"/>
+      </w:rPr>
+    </w:lvl>
+    <w:lvl w:ilvl="5" w:tplc="3188ADB2">
+      <w:start w:val="1"/>
+      <w:numFmt w:val="bullet"/>
+      <w:lvlText w:val=""/>
+      <w:lvlJc w:val="left"/>
+      <w:pPr>
+        <w:ind w:left="4320" w:hanging="360"/>
+      </w:pPr>
+      <w:rPr>
+        <w:rFonts w:ascii="Wingdings" w:hAnsi="Wingdings" w:hint="default"/>
+      </w:rPr>
+    </w:lvl>
+    <w:lvl w:ilvl="6" w:tplc="073008F2">
+      <w:start w:val="1"/>
+      <w:numFmt w:val="bullet"/>
+      <w:lvlText w:val=""/>
+      <w:lvlJc w:val="left"/>
+      <w:pPr>
+        <w:ind w:left="5040" w:hanging="360"/>
+      </w:pPr>
+      <w:rPr>
+        <w:rFonts w:ascii="Symbol" w:hAnsi="Symbol" w:hint="default"/>
+      </w:rPr>
+    </w:lvl>
+    <w:lvl w:ilvl="7" w:tplc="86748A68">
+      <w:start w:val="1"/>
+      <w:numFmt w:val="bullet"/>
+      <w:lvlText w:val="o"/>
+      <w:lvlJc w:val="left"/>
+      <w:pPr>
+        <w:ind w:left="5760" w:hanging="360"/>
+      </w:pPr>
+      <w:rPr>
+        <w:rFonts w:ascii="Courier New" w:hAnsi="Courier New" w:hint="default"/>
+      </w:rPr>
+    </w:lvl>
+    <w:lvl w:ilvl="8" w:tplc="33DE39B4">
+      <w:start w:val="1"/>
+      <w:numFmt w:val="bullet"/>
+      <w:lvlText w:val=""/>
+      <w:lvlJc w:val="left"/>
+      <w:pPr>
+        <w:ind w:left="6480" w:hanging="360"/>
+      </w:pPr>
+      <w:rPr>
+        <w:rFonts w:ascii="Wingdings" w:hAnsi="Wingdings" w:hint="default"/>
+      </w:rPr>
+    </w:lvl>
+  </w:abstractNum>
+  <w:abstractNum w:abstractNumId="27" w15:restartNumberingAfterBreak="0">
     <w:nsid w:val="4D796141"/>
     <w:multiLevelType w:val="hybridMultilevel"/>
     <w:tmpl w:val="91D04A66"/>
@@ -7502,7 +10180,7 @@
       </w:rPr>
     </w:lvl>
   </w:abstractNum>
-  <w:abstractNum w:abstractNumId="24" w15:restartNumberingAfterBreak="0">
+  <w:abstractNum w:abstractNumId="28" w15:restartNumberingAfterBreak="0">
     <w:nsid w:val="4F5B2890"/>
     <w:multiLevelType w:val="hybridMultilevel"/>
     <w:tmpl w:val="9FAE4850"/>
@@ -7615,7 +10293,120 @@
       </w:rPr>
     </w:lvl>
   </w:abstractNum>
-  <w:abstractNum w:abstractNumId="25" w15:restartNumberingAfterBreak="0">
+  <w:abstractNum w:abstractNumId="29" w15:restartNumberingAfterBreak="0">
+    <w:nsid w:val="4FDBFA23"/>
+    <w:multiLevelType w:val="hybridMultilevel"/>
+    <w:tmpl w:val="16CE478A"/>
+    <w:lvl w:ilvl="0" w:tplc="C8FE63E4">
+      <w:start w:val="1"/>
+      <w:numFmt w:val="bullet"/>
+      <w:lvlText w:val=""/>
+      <w:lvlJc w:val="left"/>
+      <w:pPr>
+        <w:ind w:left="720" w:hanging="360"/>
+      </w:pPr>
+      <w:rPr>
+        <w:rFonts w:ascii="Symbol" w:hAnsi="Symbol" w:hint="default"/>
+      </w:rPr>
+    </w:lvl>
+    <w:lvl w:ilvl="1" w:tplc="AD48578C">
+      <w:start w:val="1"/>
+      <w:numFmt w:val="bullet"/>
+      <w:lvlText w:val="o"/>
+      <w:lvlJc w:val="left"/>
+      <w:pPr>
+        <w:ind w:left="1440" w:hanging="360"/>
+      </w:pPr>
+      <w:rPr>
+        <w:rFonts w:ascii="Courier New" w:hAnsi="Courier New" w:hint="default"/>
+      </w:rPr>
+    </w:lvl>
+    <w:lvl w:ilvl="2" w:tplc="074426B2">
+      <w:start w:val="1"/>
+      <w:numFmt w:val="bullet"/>
+      <w:lvlText w:val=""/>
+      <w:lvlJc w:val="left"/>
+      <w:pPr>
+        <w:ind w:left="2160" w:hanging="360"/>
+      </w:pPr>
+      <w:rPr>
+        <w:rFonts w:ascii="Wingdings" w:hAnsi="Wingdings" w:hint="default"/>
+      </w:rPr>
+    </w:lvl>
+    <w:lvl w:ilvl="3" w:tplc="E20ED3E0">
+      <w:start w:val="1"/>
+      <w:numFmt w:val="bullet"/>
+      <w:lvlText w:val=""/>
+      <w:lvlJc w:val="left"/>
+      <w:pPr>
+        <w:ind w:left="2880" w:hanging="360"/>
+      </w:pPr>
+      <w:rPr>
+        <w:rFonts w:ascii="Symbol" w:hAnsi="Symbol" w:hint="default"/>
+      </w:rPr>
+    </w:lvl>
+    <w:lvl w:ilvl="4" w:tplc="B4280A16">
+      <w:start w:val="1"/>
+      <w:numFmt w:val="bullet"/>
+      <w:lvlText w:val="o"/>
+      <w:lvlJc w:val="left"/>
+      <w:pPr>
+        <w:ind w:left="3600" w:hanging="360"/>
+      </w:pPr>
+      <w:rPr>
+        <w:rFonts w:ascii="Courier New" w:hAnsi="Courier New" w:hint="default"/>
+      </w:rPr>
+    </w:lvl>
+    <w:lvl w:ilvl="5" w:tplc="436C12F4">
+      <w:start w:val="1"/>
+      <w:numFmt w:val="bullet"/>
+      <w:lvlText w:val=""/>
+      <w:lvlJc w:val="left"/>
+      <w:pPr>
+        <w:ind w:left="4320" w:hanging="360"/>
+      </w:pPr>
+      <w:rPr>
+        <w:rFonts w:ascii="Wingdings" w:hAnsi="Wingdings" w:hint="default"/>
+      </w:rPr>
+    </w:lvl>
+    <w:lvl w:ilvl="6" w:tplc="8460EA46">
+      <w:start w:val="1"/>
+      <w:numFmt w:val="bullet"/>
+      <w:lvlText w:val=""/>
+      <w:lvlJc w:val="left"/>
+      <w:pPr>
+        <w:ind w:left="5040" w:hanging="360"/>
+      </w:pPr>
+      <w:rPr>
+        <w:rFonts w:ascii="Symbol" w:hAnsi="Symbol" w:hint="default"/>
+      </w:rPr>
+    </w:lvl>
+    <w:lvl w:ilvl="7" w:tplc="21C62932">
+      <w:start w:val="1"/>
+      <w:numFmt w:val="bullet"/>
+      <w:lvlText w:val="o"/>
+      <w:lvlJc w:val="left"/>
+      <w:pPr>
+        <w:ind w:left="5760" w:hanging="360"/>
+      </w:pPr>
+      <w:rPr>
+        <w:rFonts w:ascii="Courier New" w:hAnsi="Courier New" w:hint="default"/>
+      </w:rPr>
+    </w:lvl>
+    <w:lvl w:ilvl="8" w:tplc="E840725E">
+      <w:start w:val="1"/>
+      <w:numFmt w:val="bullet"/>
+      <w:lvlText w:val=""/>
+      <w:lvlJc w:val="left"/>
+      <w:pPr>
+        <w:ind w:left="6480" w:hanging="360"/>
+      </w:pPr>
+      <w:rPr>
+        <w:rFonts w:ascii="Wingdings" w:hAnsi="Wingdings" w:hint="default"/>
+      </w:rPr>
+    </w:lvl>
+  </w:abstractNum>
+  <w:abstractNum w:abstractNumId="30" w15:restartNumberingAfterBreak="0">
     <w:nsid w:val="50F62E8C"/>
     <w:multiLevelType w:val="hybridMultilevel"/>
     <w:tmpl w:val="E78C85C0"/>
@@ -7728,7 +10519,7 @@
       </w:rPr>
     </w:lvl>
   </w:abstractNum>
-  <w:abstractNum w:abstractNumId="26" w15:restartNumberingAfterBreak="0">
+  <w:abstractNum w:abstractNumId="31" w15:restartNumberingAfterBreak="0">
     <w:nsid w:val="5507266E"/>
     <w:multiLevelType w:val="hybridMultilevel"/>
     <w:tmpl w:val="22522E3A"/>
@@ -7841,7 +10632,7 @@
       </w:rPr>
     </w:lvl>
   </w:abstractNum>
-  <w:abstractNum w:abstractNumId="27" w15:restartNumberingAfterBreak="0">
+  <w:abstractNum w:abstractNumId="32" w15:restartNumberingAfterBreak="0">
     <w:nsid w:val="55990837"/>
     <w:multiLevelType w:val="hybridMultilevel"/>
     <w:tmpl w:val="960254F8"/>
@@ -7954,7 +10745,7 @@
       </w:rPr>
     </w:lvl>
   </w:abstractNum>
-  <w:abstractNum w:abstractNumId="28" w15:restartNumberingAfterBreak="0">
+  <w:abstractNum w:abstractNumId="33" w15:restartNumberingAfterBreak="0">
     <w:nsid w:val="55BC60FF"/>
     <w:multiLevelType w:val="hybridMultilevel"/>
     <w:tmpl w:val="C1FC87D6"/>
@@ -8043,7 +10834,7 @@
       </w:pPr>
     </w:lvl>
   </w:abstractNum>
-  <w:abstractNum w:abstractNumId="29" w15:restartNumberingAfterBreak="0">
+  <w:abstractNum w:abstractNumId="34" w15:restartNumberingAfterBreak="0">
     <w:nsid w:val="57FD43D1"/>
     <w:multiLevelType w:val="hybridMultilevel"/>
     <w:tmpl w:val="A36A9E3E"/>
@@ -8131,7 +10922,7 @@
       </w:pPr>
     </w:lvl>
   </w:abstractNum>
-  <w:abstractNum w:abstractNumId="30" w15:restartNumberingAfterBreak="0">
+  <w:abstractNum w:abstractNumId="35" w15:restartNumberingAfterBreak="0">
     <w:nsid w:val="5E7757B2"/>
     <w:multiLevelType w:val="multilevel"/>
     <w:tmpl w:val="0E203B02"/>
@@ -8217,7 +11008,7 @@
       </w:pPr>
     </w:lvl>
   </w:abstractNum>
-  <w:abstractNum w:abstractNumId="31" w15:restartNumberingAfterBreak="0">
+  <w:abstractNum w:abstractNumId="36" w15:restartNumberingAfterBreak="0">
     <w:nsid w:val="5F9A715F"/>
     <w:multiLevelType w:val="hybridMultilevel"/>
     <w:tmpl w:val="4B26630C"/>
@@ -8330,7 +11121,7 @@
       </w:rPr>
     </w:lvl>
   </w:abstractNum>
-  <w:abstractNum w:abstractNumId="32" w15:restartNumberingAfterBreak="0">
+  <w:abstractNum w:abstractNumId="37" w15:restartNumberingAfterBreak="0">
     <w:nsid w:val="609D235C"/>
     <w:multiLevelType w:val="hybridMultilevel"/>
     <w:tmpl w:val="848696AC"/>
@@ -8443,7 +11234,7 @@
       </w:rPr>
     </w:lvl>
   </w:abstractNum>
-  <w:abstractNum w:abstractNumId="33" w15:restartNumberingAfterBreak="0">
+  <w:abstractNum w:abstractNumId="38" w15:restartNumberingAfterBreak="0">
     <w:nsid w:val="60FC6BB4"/>
     <w:multiLevelType w:val="hybridMultilevel"/>
     <w:tmpl w:val="671E692E"/>
@@ -8556,7 +11347,7 @@
       </w:rPr>
     </w:lvl>
   </w:abstractNum>
-  <w:abstractNum w:abstractNumId="34" w15:restartNumberingAfterBreak="0">
+  <w:abstractNum w:abstractNumId="39" w15:restartNumberingAfterBreak="0">
     <w:nsid w:val="636274E2"/>
     <w:multiLevelType w:val="hybridMultilevel"/>
     <w:tmpl w:val="0732809A"/>
@@ -8645,7 +11436,96 @@
       </w:pPr>
     </w:lvl>
   </w:abstractNum>
-  <w:abstractNum w:abstractNumId="35" w15:restartNumberingAfterBreak="0">
+  <w:abstractNum w:abstractNumId="40" w15:restartNumberingAfterBreak="0">
+    <w:nsid w:val="63F56E41"/>
+    <w:multiLevelType w:val="hybridMultilevel"/>
+    <w:tmpl w:val="52E6D014"/>
+    <w:lvl w:ilvl="0" w:tplc="06487818">
+      <w:start w:val="3"/>
+      <w:numFmt w:val="decimal"/>
+      <w:lvlText w:val="%1."/>
+      <w:lvlJc w:val="left"/>
+      <w:pPr>
+        <w:ind w:left="360" w:hanging="360"/>
+      </w:pPr>
+      <w:rPr>
+        <w:rFonts w:ascii="Calibri" w:hAnsi="Calibri" w:hint="default"/>
+      </w:rPr>
+    </w:lvl>
+    <w:lvl w:ilvl="1" w:tplc="D2BC06CE">
+      <w:start w:val="1"/>
+      <w:numFmt w:val="lowerLetter"/>
+      <w:lvlText w:val="%2."/>
+      <w:lvlJc w:val="left"/>
+      <w:pPr>
+        <w:ind w:left="1440" w:hanging="360"/>
+      </w:pPr>
+    </w:lvl>
+    <w:lvl w:ilvl="2" w:tplc="8F5093A0">
+      <w:start w:val="1"/>
+      <w:numFmt w:val="lowerRoman"/>
+      <w:lvlText w:val="%3."/>
+      <w:lvlJc w:val="right"/>
+      <w:pPr>
+        <w:ind w:left="2160" w:hanging="180"/>
+      </w:pPr>
+    </w:lvl>
+    <w:lvl w:ilvl="3" w:tplc="F2EA87C8">
+      <w:start w:val="1"/>
+      <w:numFmt w:val="decimal"/>
+      <w:lvlText w:val="%4."/>
+      <w:lvlJc w:val="left"/>
+      <w:pPr>
+        <w:ind w:left="2880" w:hanging="360"/>
+      </w:pPr>
+    </w:lvl>
+    <w:lvl w:ilvl="4" w:tplc="AD5E775C">
+      <w:start w:val="1"/>
+      <w:numFmt w:val="lowerLetter"/>
+      <w:lvlText w:val="%5."/>
+      <w:lvlJc w:val="left"/>
+      <w:pPr>
+        <w:ind w:left="3600" w:hanging="360"/>
+      </w:pPr>
+    </w:lvl>
+    <w:lvl w:ilvl="5" w:tplc="996C2B9C">
+      <w:start w:val="1"/>
+      <w:numFmt w:val="lowerRoman"/>
+      <w:lvlText w:val="%6."/>
+      <w:lvlJc w:val="right"/>
+      <w:pPr>
+        <w:ind w:left="4320" w:hanging="180"/>
+      </w:pPr>
+    </w:lvl>
+    <w:lvl w:ilvl="6" w:tplc="4FCCDEEE">
+      <w:start w:val="1"/>
+      <w:numFmt w:val="decimal"/>
+      <w:lvlText w:val="%7."/>
+      <w:lvlJc w:val="left"/>
+      <w:pPr>
+        <w:ind w:left="5040" w:hanging="360"/>
+      </w:pPr>
+    </w:lvl>
+    <w:lvl w:ilvl="7" w:tplc="EC8680C0">
+      <w:start w:val="1"/>
+      <w:numFmt w:val="lowerLetter"/>
+      <w:lvlText w:val="%8."/>
+      <w:lvlJc w:val="left"/>
+      <w:pPr>
+        <w:ind w:left="5760" w:hanging="360"/>
+      </w:pPr>
+    </w:lvl>
+    <w:lvl w:ilvl="8" w:tplc="C13CB5A8">
+      <w:start w:val="1"/>
+      <w:numFmt w:val="lowerRoman"/>
+      <w:lvlText w:val="%9."/>
+      <w:lvlJc w:val="right"/>
+      <w:pPr>
+        <w:ind w:left="6480" w:hanging="180"/>
+      </w:pPr>
+    </w:lvl>
+  </w:abstractNum>
+  <w:abstractNum w:abstractNumId="41" w15:restartNumberingAfterBreak="0">
     <w:nsid w:val="6B944EC9"/>
     <w:multiLevelType w:val="hybridMultilevel"/>
     <w:tmpl w:val="8076D1AC"/>
@@ -8758,7 +11638,7 @@
       </w:rPr>
     </w:lvl>
   </w:abstractNum>
-  <w:abstractNum w:abstractNumId="36" w15:restartNumberingAfterBreak="0">
+  <w:abstractNum w:abstractNumId="42" w15:restartNumberingAfterBreak="0">
     <w:nsid w:val="6EBD0C51"/>
     <w:multiLevelType w:val="hybridMultilevel"/>
     <w:tmpl w:val="5C28EE1A"/>
@@ -8871,7 +11751,7 @@
       </w:rPr>
     </w:lvl>
   </w:abstractNum>
-  <w:abstractNum w:abstractNumId="37" w15:restartNumberingAfterBreak="0">
+  <w:abstractNum w:abstractNumId="43" w15:restartNumberingAfterBreak="0">
     <w:nsid w:val="75F22415"/>
     <w:multiLevelType w:val="hybridMultilevel"/>
     <w:tmpl w:val="DB2EF382"/>
@@ -8957,7 +11837,7 @@
       </w:pPr>
     </w:lvl>
   </w:abstractNum>
-  <w:abstractNum w:abstractNumId="38" w15:restartNumberingAfterBreak="0">
+  <w:abstractNum w:abstractNumId="44" w15:restartNumberingAfterBreak="0">
     <w:nsid w:val="766D73FB"/>
     <w:multiLevelType w:val="hybridMultilevel"/>
     <w:tmpl w:val="646AC9A6"/>
@@ -9046,7 +11926,7 @@
       </w:pPr>
     </w:lvl>
   </w:abstractNum>
-  <w:abstractNum w:abstractNumId="39" w15:restartNumberingAfterBreak="0">
+  <w:abstractNum w:abstractNumId="45" w15:restartNumberingAfterBreak="0">
     <w:nsid w:val="771A7929"/>
     <w:multiLevelType w:val="hybridMultilevel"/>
     <w:tmpl w:val="B5EA489E"/>
@@ -9159,7 +12039,7 @@
       </w:rPr>
     </w:lvl>
   </w:abstractNum>
-  <w:abstractNum w:abstractNumId="40" w15:restartNumberingAfterBreak="0">
+  <w:abstractNum w:abstractNumId="46" w15:restartNumberingAfterBreak="0">
     <w:nsid w:val="7A0155B4"/>
     <w:multiLevelType w:val="hybridMultilevel"/>
     <w:tmpl w:val="581A57DA"/>
@@ -9272,38 +12152,56 @@
       </w:rPr>
     </w:lvl>
   </w:abstractNum>
-  <w:num w:numId="1" w16cid:durableId="1035080836">
+  <w:num w:numId="1" w16cid:durableId="1305433150">
+    <w:abstractNumId w:val="23"/>
+  </w:num>
+  <w:num w:numId="2" w16cid:durableId="227687400">
     <w:abstractNumId w:val="6"/>
   </w:num>
-  <w:num w:numId="2" w16cid:durableId="770708763">
+  <w:num w:numId="3" w16cid:durableId="1239828005">
+    <w:abstractNumId w:val="29"/>
+  </w:num>
+  <w:num w:numId="4" w16cid:durableId="602613994">
+    <w:abstractNumId w:val="40"/>
+  </w:num>
+  <w:num w:numId="5" w16cid:durableId="1499686833">
+    <w:abstractNumId w:val="26"/>
+  </w:num>
+  <w:num w:numId="6" w16cid:durableId="1212351776">
+    <w:abstractNumId w:val="18"/>
+  </w:num>
+  <w:num w:numId="7" w16cid:durableId="1035080836">
+    <w:abstractNumId w:val="7"/>
+  </w:num>
+  <w:num w:numId="8" w16cid:durableId="770708763">
     <w:abstractNumId w:val="0"/>
   </w:num>
-  <w:num w:numId="3" w16cid:durableId="1630208520">
-    <w:abstractNumId w:val="40"/>
+  <w:num w:numId="9" w16cid:durableId="1630208520">
+    <w:abstractNumId w:val="46"/>
   </w:num>
-  <w:num w:numId="4" w16cid:durableId="235869213">
+  <w:num w:numId="10" w16cid:durableId="235869213">
+    <w:abstractNumId w:val="10"/>
+  </w:num>
+  <w:num w:numId="11" w16cid:durableId="2025131544">
+    <w:abstractNumId w:val="31"/>
+  </w:num>
+  <w:num w:numId="12" w16cid:durableId="139738863">
+    <w:abstractNumId w:val="32"/>
+  </w:num>
+  <w:num w:numId="13" w16cid:durableId="722220401">
+    <w:abstractNumId w:val="36"/>
+  </w:num>
+  <w:num w:numId="14" w16cid:durableId="1156191159">
+    <w:abstractNumId w:val="3"/>
+  </w:num>
+  <w:num w:numId="15" w16cid:durableId="253785264">
     <w:abstractNumId w:val="9"/>
   </w:num>
-  <w:num w:numId="5" w16cid:durableId="2025131544">
-    <w:abstractNumId w:val="26"/>
+  <w:num w:numId="16" w16cid:durableId="169301612">
+    <w:abstractNumId w:val="28"/>
   </w:num>
-  <w:num w:numId="6" w16cid:durableId="139738863">
-    <w:abstractNumId w:val="27"/>
-  </w:num>
-  <w:num w:numId="7" w16cid:durableId="722220401">
-    <w:abstractNumId w:val="31"/>
-  </w:num>
-  <w:num w:numId="8" w16cid:durableId="1156191159">
-    <w:abstractNumId w:val="3"/>
-  </w:num>
-  <w:num w:numId="9" w16cid:durableId="253785264">
-    <w:abstractNumId w:val="8"/>
-  </w:num>
-  <w:num w:numId="10" w16cid:durableId="169301612">
-    <w:abstractNumId w:val="24"/>
-  </w:num>
-  <w:num w:numId="11" w16cid:durableId="753556020">
-    <w:abstractNumId w:val="13"/>
+  <w:num w:numId="17" w16cid:durableId="753556020">
+    <w:abstractNumId w:val="14"/>
     <w:lvlOverride w:ilvl="0">
       <w:startOverride w:val="1"/>
     </w:lvlOverride>
@@ -9332,95 +12230,95 @@
       <w:startOverride w:val="1"/>
     </w:lvlOverride>
   </w:num>
-  <w:num w:numId="12" w16cid:durableId="1599829267">
+  <w:num w:numId="18" w16cid:durableId="1599829267">
     <w:abstractNumId w:val="4"/>
   </w:num>
-  <w:num w:numId="13" w16cid:durableId="67970309">
+  <w:num w:numId="19" w16cid:durableId="67970309">
+    <w:abstractNumId w:val="21"/>
+  </w:num>
+  <w:num w:numId="20" w16cid:durableId="296298616">
+    <w:abstractNumId w:val="1"/>
+  </w:num>
+  <w:num w:numId="21" w16cid:durableId="43146008">
+    <w:abstractNumId w:val="35"/>
+  </w:num>
+  <w:num w:numId="22" w16cid:durableId="156268027">
+    <w:abstractNumId w:val="11"/>
+  </w:num>
+  <w:num w:numId="23" w16cid:durableId="175118342">
+    <w:abstractNumId w:val="41"/>
+  </w:num>
+  <w:num w:numId="24" w16cid:durableId="1745832807">
+    <w:abstractNumId w:val="30"/>
+  </w:num>
+  <w:num w:numId="25" w16cid:durableId="1606574903">
+    <w:abstractNumId w:val="45"/>
+  </w:num>
+  <w:num w:numId="26" w16cid:durableId="659698049">
+    <w:abstractNumId w:val="37"/>
+  </w:num>
+  <w:num w:numId="27" w16cid:durableId="951976294">
+    <w:abstractNumId w:val="20"/>
+  </w:num>
+  <w:num w:numId="28" w16cid:durableId="30571096">
+    <w:abstractNumId w:val="34"/>
+  </w:num>
+  <w:num w:numId="29" w16cid:durableId="1643002763">
+    <w:abstractNumId w:val="13"/>
+  </w:num>
+  <w:num w:numId="30" w16cid:durableId="1516504886">
+    <w:abstractNumId w:val="16"/>
+  </w:num>
+  <w:num w:numId="31" w16cid:durableId="1066996532">
+    <w:abstractNumId w:val="2"/>
+  </w:num>
+  <w:num w:numId="32" w16cid:durableId="1682127564">
+    <w:abstractNumId w:val="8"/>
+  </w:num>
+  <w:num w:numId="33" w16cid:durableId="2141267424">
+    <w:abstractNumId w:val="17"/>
+  </w:num>
+  <w:num w:numId="34" w16cid:durableId="1252012581">
+    <w:abstractNumId w:val="39"/>
+  </w:num>
+  <w:num w:numId="35" w16cid:durableId="684475006">
     <w:abstractNumId w:val="19"/>
   </w:num>
-  <w:num w:numId="14" w16cid:durableId="296298616">
-    <w:abstractNumId w:val="1"/>
+  <w:num w:numId="36" w16cid:durableId="1033112666">
+    <w:abstractNumId w:val="44"/>
   </w:num>
-  <w:num w:numId="15" w16cid:durableId="43146008">
-    <w:abstractNumId w:val="30"/>
+  <w:num w:numId="37" w16cid:durableId="1809012086">
+    <w:abstractNumId w:val="22"/>
   </w:num>
-  <w:num w:numId="16" w16cid:durableId="156268027">
-    <w:abstractNumId w:val="10"/>
-  </w:num>
-  <w:num w:numId="17" w16cid:durableId="175118342">
-    <w:abstractNumId w:val="35"/>
-  </w:num>
-  <w:num w:numId="18" w16cid:durableId="1745832807">
-    <w:abstractNumId w:val="25"/>
-  </w:num>
-  <w:num w:numId="19" w16cid:durableId="1606574903">
-    <w:abstractNumId w:val="39"/>
-  </w:num>
-  <w:num w:numId="20" w16cid:durableId="659698049">
-    <w:abstractNumId w:val="32"/>
-  </w:num>
-  <w:num w:numId="21" w16cid:durableId="951976294">
-    <w:abstractNumId w:val="18"/>
-  </w:num>
-  <w:num w:numId="22" w16cid:durableId="30571096">
-    <w:abstractNumId w:val="29"/>
-  </w:num>
-  <w:num w:numId="23" w16cid:durableId="1643002763">
+  <w:num w:numId="38" w16cid:durableId="208808125">
     <w:abstractNumId w:val="12"/>
   </w:num>
-  <w:num w:numId="24" w16cid:durableId="1516504886">
+  <w:num w:numId="39" w16cid:durableId="349454486">
+    <w:abstractNumId w:val="38"/>
+  </w:num>
+  <w:num w:numId="40" w16cid:durableId="1614630388">
+    <w:abstractNumId w:val="42"/>
+  </w:num>
+  <w:num w:numId="41" w16cid:durableId="1557620621">
+    <w:abstractNumId w:val="27"/>
+  </w:num>
+  <w:num w:numId="42" w16cid:durableId="47724785">
+    <w:abstractNumId w:val="43"/>
+  </w:num>
+  <w:num w:numId="43" w16cid:durableId="967397021">
+    <w:abstractNumId w:val="5"/>
+  </w:num>
+  <w:num w:numId="44" w16cid:durableId="1677727595">
+    <w:abstractNumId w:val="24"/>
+  </w:num>
+  <w:num w:numId="45" w16cid:durableId="839465651">
     <w:abstractNumId w:val="15"/>
   </w:num>
-  <w:num w:numId="25" w16cid:durableId="1066996532">
-    <w:abstractNumId w:val="2"/>
-  </w:num>
-  <w:num w:numId="26" w16cid:durableId="1682127564">
-    <w:abstractNumId w:val="7"/>
-  </w:num>
-  <w:num w:numId="27" w16cid:durableId="2141267424">
-    <w:abstractNumId w:val="16"/>
-  </w:num>
-  <w:num w:numId="28" w16cid:durableId="1252012581">
-    <w:abstractNumId w:val="34"/>
-  </w:num>
-  <w:num w:numId="29" w16cid:durableId="684475006">
-    <w:abstractNumId w:val="17"/>
-  </w:num>
-  <w:num w:numId="30" w16cid:durableId="1033112666">
-    <w:abstractNumId w:val="38"/>
-  </w:num>
-  <w:num w:numId="31" w16cid:durableId="1809012086">
-    <w:abstractNumId w:val="20"/>
-  </w:num>
-  <w:num w:numId="32" w16cid:durableId="208808125">
-    <w:abstractNumId w:val="11"/>
-  </w:num>
-  <w:num w:numId="33" w16cid:durableId="349454486">
+  <w:num w:numId="46" w16cid:durableId="1514762947">
     <w:abstractNumId w:val="33"/>
   </w:num>
-  <w:num w:numId="34" w16cid:durableId="1614630388">
-    <w:abstractNumId w:val="36"/>
-  </w:num>
-  <w:num w:numId="35" w16cid:durableId="1557620621">
-    <w:abstractNumId w:val="23"/>
-  </w:num>
-  <w:num w:numId="36" w16cid:durableId="47724785">
-    <w:abstractNumId w:val="37"/>
-  </w:num>
-  <w:num w:numId="37" w16cid:durableId="967397021">
-    <w:abstractNumId w:val="5"/>
-  </w:num>
-  <w:num w:numId="38" w16cid:durableId="1677727595">
-    <w:abstractNumId w:val="21"/>
-  </w:num>
-  <w:num w:numId="39" w16cid:durableId="839465651">
-    <w:abstractNumId w:val="14"/>
-  </w:num>
-  <w:num w:numId="40" w16cid:durableId="1514762947">
-    <w:abstractNumId w:val="28"/>
-  </w:num>
-  <w:num w:numId="41" w16cid:durableId="1420249403">
-    <w:abstractNumId w:val="22"/>
+  <w:num w:numId="47" w16cid:durableId="1420249403">
+    <w:abstractNumId w:val="25"/>
   </w:num>
 </w:numbering>
 </file>
@@ -9820,7 +12718,7 @@
     <w:lsdException w:name="Unresolved Mention" w:semiHidden="1" w:unhideWhenUsed="1"/>
     <w:lsdException w:name="Smart Link" w:semiHidden="1" w:unhideWhenUsed="1"/>
   </w:latentStyles>
-  <w:style w:type="paragraph" w:default="1" w:styleId="Normal">
+  <w:style w:type="paragraph" w:default="1" w:styleId="a">
     <w:name w:val="Normal"/>
     <w:qFormat/>
     <w:rsid w:val="008063E1"/>
@@ -9828,11 +12726,11 @@
       <w:spacing w:before="80" w:after="120"/>
     </w:pPr>
   </w:style>
-  <w:style w:type="paragraph" w:styleId="Heading1">
+  <w:style w:type="paragraph" w:styleId="1">
     <w:name w:val="heading 1"/>
-    <w:basedOn w:val="Normal"/>
-    <w:next w:val="Normal"/>
-    <w:link w:val="Heading1Char"/>
+    <w:basedOn w:val="a"/>
+    <w:next w:val="a"/>
+    <w:link w:val="10"/>
     <w:uiPriority w:val="9"/>
     <w:qFormat/>
     <w:rsid w:val="009254B7"/>
@@ -9850,11 +12748,11 @@
       <w:szCs w:val="32"/>
     </w:rPr>
   </w:style>
-  <w:style w:type="paragraph" w:styleId="Heading2">
+  <w:style w:type="paragraph" w:styleId="2">
     <w:name w:val="heading 2"/>
-    <w:basedOn w:val="Normal"/>
-    <w:next w:val="Normal"/>
-    <w:link w:val="Heading2Char"/>
+    <w:basedOn w:val="a"/>
+    <w:next w:val="a"/>
+    <w:link w:val="20"/>
     <w:uiPriority w:val="9"/>
     <w:qFormat/>
     <w:rsid w:val="0031514A"/>
@@ -9862,7 +12760,7 @@
       <w:keepNext/>
       <w:keepLines/>
       <w:numPr>
-        <w:numId w:val="12"/>
+        <w:numId w:val="18"/>
       </w:numPr>
       <w:spacing w:before="400" w:after="40"/>
       <w:ind w:left="357" w:hanging="357"/>
@@ -9877,11 +12775,11 @@
       <w:szCs w:val="36"/>
     </w:rPr>
   </w:style>
-  <w:style w:type="paragraph" w:styleId="Heading3">
+  <w:style w:type="paragraph" w:styleId="3">
     <w:name w:val="heading 3"/>
-    <w:basedOn w:val="Normal"/>
-    <w:next w:val="Normal"/>
-    <w:link w:val="Heading3Char"/>
+    <w:basedOn w:val="a"/>
+    <w:next w:val="a"/>
+    <w:link w:val="30"/>
     <w:uiPriority w:val="9"/>
     <w:unhideWhenUsed/>
     <w:qFormat/>
@@ -9900,11 +12798,11 @@
       <w:szCs w:val="32"/>
     </w:rPr>
   </w:style>
-  <w:style w:type="paragraph" w:styleId="Heading4">
+  <w:style w:type="paragraph" w:styleId="4">
     <w:name w:val="heading 4"/>
-    <w:basedOn w:val="Normal"/>
-    <w:next w:val="Normal"/>
-    <w:link w:val="Heading4Char"/>
+    <w:basedOn w:val="a"/>
+    <w:next w:val="a"/>
+    <w:link w:val="40"/>
     <w:uiPriority w:val="9"/>
     <w:unhideWhenUsed/>
     <w:qFormat/>
@@ -9923,11 +12821,11 @@
       <w:sz w:val="28"/>
     </w:rPr>
   </w:style>
-  <w:style w:type="paragraph" w:styleId="Heading5">
+  <w:style w:type="paragraph" w:styleId="5">
     <w:name w:val="heading 5"/>
-    <w:basedOn w:val="Normal"/>
-    <w:next w:val="Normal"/>
-    <w:link w:val="Heading5Char"/>
+    <w:basedOn w:val="a"/>
+    <w:next w:val="a"/>
+    <w:link w:val="50"/>
     <w:uiPriority w:val="9"/>
     <w:semiHidden/>
     <w:unhideWhenUsed/>
@@ -9945,13 +12843,13 @@
       <w:color w:val="B2500E"/>
     </w:rPr>
   </w:style>
-  <w:style w:type="character" w:default="1" w:styleId="DefaultParagraphFont">
+  <w:style w:type="character" w:default="1" w:styleId="a0">
     <w:name w:val="Default Paragraph Font"/>
     <w:uiPriority w:val="1"/>
     <w:semiHidden/>
     <w:unhideWhenUsed/>
   </w:style>
-  <w:style w:type="table" w:default="1" w:styleId="TableNormal">
+  <w:style w:type="table" w:default="1" w:styleId="a1">
     <w:name w:val="Normal Table"/>
     <w:uiPriority w:val="99"/>
     <w:semiHidden/>
@@ -9966,16 +12864,16 @@
       </w:tblCellMar>
     </w:tblPr>
   </w:style>
-  <w:style w:type="numbering" w:default="1" w:styleId="NoList">
+  <w:style w:type="numbering" w:default="1" w:styleId="a2">
     <w:name w:val="No List"/>
     <w:uiPriority w:val="99"/>
     <w:semiHidden/>
     <w:unhideWhenUsed/>
   </w:style>
-  <w:style w:type="paragraph" w:styleId="Header">
+  <w:style w:type="paragraph" w:styleId="a3">
     <w:name w:val="header"/>
-    <w:basedOn w:val="Normal"/>
-    <w:link w:val="HeaderChar"/>
+    <w:basedOn w:val="a"/>
+    <w:link w:val="a4"/>
     <w:uiPriority w:val="99"/>
     <w:unhideWhenUsed/>
     <w:rsid w:val="008068A2"/>
@@ -9987,17 +12885,17 @@
       <w:spacing w:after="0" w:line="240" w:lineRule="auto"/>
     </w:pPr>
   </w:style>
-  <w:style w:type="character" w:customStyle="1" w:styleId="HeaderChar">
-    <w:name w:val="Header Char"/>
-    <w:basedOn w:val="DefaultParagraphFont"/>
-    <w:link w:val="Header"/>
+  <w:style w:type="character" w:customStyle="1" w:styleId="a4">
+    <w:name w:val="Горен колонтитул Знак"/>
+    <w:basedOn w:val="a0"/>
+    <w:link w:val="a3"/>
     <w:uiPriority w:val="99"/>
     <w:rsid w:val="008068A2"/>
   </w:style>
-  <w:style w:type="paragraph" w:styleId="Footer">
+  <w:style w:type="paragraph" w:styleId="a5">
     <w:name w:val="footer"/>
-    <w:basedOn w:val="Normal"/>
-    <w:link w:val="FooterChar"/>
+    <w:basedOn w:val="a"/>
+    <w:link w:val="a6"/>
     <w:uiPriority w:val="99"/>
     <w:unhideWhenUsed/>
     <w:rsid w:val="008068A2"/>
@@ -10009,17 +12907,17 @@
       <w:spacing w:after="0" w:line="240" w:lineRule="auto"/>
     </w:pPr>
   </w:style>
-  <w:style w:type="character" w:customStyle="1" w:styleId="FooterChar">
-    <w:name w:val="Footer Char"/>
-    <w:basedOn w:val="DefaultParagraphFont"/>
-    <w:link w:val="Footer"/>
+  <w:style w:type="character" w:customStyle="1" w:styleId="a6">
+    <w:name w:val="Долен колонтитул Знак"/>
+    <w:basedOn w:val="a0"/>
+    <w:link w:val="a5"/>
     <w:uiPriority w:val="99"/>
     <w:rsid w:val="008068A2"/>
   </w:style>
-  <w:style w:type="paragraph" w:styleId="BalloonText">
+  <w:style w:type="paragraph" w:styleId="a7">
     <w:name w:val="Balloon Text"/>
-    <w:basedOn w:val="Normal"/>
-    <w:link w:val="BalloonTextChar"/>
+    <w:basedOn w:val="a"/>
+    <w:link w:val="a8"/>
     <w:uiPriority w:val="99"/>
     <w:semiHidden/>
     <w:unhideWhenUsed/>
@@ -10033,10 +12931,10 @@
       <w:szCs w:val="16"/>
     </w:rPr>
   </w:style>
-  <w:style w:type="character" w:customStyle="1" w:styleId="BalloonTextChar">
-    <w:name w:val="Balloon Text Char"/>
-    <w:basedOn w:val="DefaultParagraphFont"/>
-    <w:link w:val="BalloonText"/>
+  <w:style w:type="character" w:customStyle="1" w:styleId="a8">
+    <w:name w:val="Изнесен текст Знак"/>
+    <w:basedOn w:val="a0"/>
+    <w:link w:val="a7"/>
     <w:uiPriority w:val="99"/>
     <w:semiHidden/>
     <w:rsid w:val="00564D7B"/>
@@ -10046,9 +12944,9 @@
       <w:szCs w:val="16"/>
     </w:rPr>
   </w:style>
-  <w:style w:type="character" w:styleId="Hyperlink">
+  <w:style w:type="character" w:styleId="a9">
     <w:name w:val="Hyperlink"/>
-    <w:basedOn w:val="DefaultParagraphFont"/>
+    <w:basedOn w:val="a0"/>
     <w:uiPriority w:val="99"/>
     <w:unhideWhenUsed/>
     <w:rsid w:val="0079324A"/>
@@ -10057,10 +12955,10 @@
       <w:u w:val="single"/>
     </w:rPr>
   </w:style>
-  <w:style w:type="character" w:customStyle="1" w:styleId="Heading1Char">
-    <w:name w:val="Heading 1 Char"/>
-    <w:basedOn w:val="DefaultParagraphFont"/>
-    <w:link w:val="Heading1"/>
+  <w:style w:type="character" w:customStyle="1" w:styleId="10">
+    <w:name w:val="Заглавие 1 Знак"/>
+    <w:basedOn w:val="a0"/>
+    <w:link w:val="1"/>
     <w:uiPriority w:val="9"/>
     <w:rsid w:val="009254B7"/>
     <w:rPr>
@@ -10071,10 +12969,10 @@
       <w:szCs w:val="32"/>
     </w:rPr>
   </w:style>
-  <w:style w:type="character" w:customStyle="1" w:styleId="Heading2Char">
-    <w:name w:val="Heading 2 Char"/>
-    <w:basedOn w:val="DefaultParagraphFont"/>
-    <w:link w:val="Heading2"/>
+  <w:style w:type="character" w:customStyle="1" w:styleId="20">
+    <w:name w:val="Заглавие 2 Знак"/>
+    <w:basedOn w:val="a0"/>
+    <w:link w:val="2"/>
     <w:uiPriority w:val="9"/>
     <w:rsid w:val="0031514A"/>
     <w:rPr>
@@ -10086,9 +12984,9 @@
       <w:szCs w:val="36"/>
     </w:rPr>
   </w:style>
-  <w:style w:type="paragraph" w:styleId="NormalWeb">
+  <w:style w:type="paragraph" w:styleId="aa">
     <w:name w:val="Normal (Web)"/>
-    <w:basedOn w:val="Normal"/>
+    <w:basedOn w:val="a"/>
     <w:uiPriority w:val="99"/>
     <w:semiHidden/>
     <w:unhideWhenUsed/>
@@ -10102,9 +13000,9 @@
       <w:szCs w:val="24"/>
     </w:rPr>
   </w:style>
-  <w:style w:type="character" w:styleId="Strong">
+  <w:style w:type="character" w:styleId="ab">
     <w:name w:val="Strong"/>
-    <w:basedOn w:val="DefaultParagraphFont"/>
+    <w:basedOn w:val="a0"/>
     <w:uiPriority w:val="22"/>
     <w:qFormat/>
     <w:rsid w:val="00524789"/>
@@ -10113,10 +13011,10 @@
       <w:bCs/>
     </w:rPr>
   </w:style>
-  <w:style w:type="character" w:customStyle="1" w:styleId="Heading3Char">
-    <w:name w:val="Heading 3 Char"/>
-    <w:basedOn w:val="DefaultParagraphFont"/>
-    <w:link w:val="Heading3"/>
+  <w:style w:type="character" w:customStyle="1" w:styleId="30">
+    <w:name w:val="Заглавие 3 Знак"/>
+    <w:basedOn w:val="a0"/>
+    <w:link w:val="3"/>
     <w:uiPriority w:val="9"/>
     <w:rsid w:val="0031514A"/>
     <w:rPr>
@@ -10127,10 +13025,10 @@
       <w:szCs w:val="32"/>
     </w:rPr>
   </w:style>
-  <w:style w:type="character" w:customStyle="1" w:styleId="Heading4Char">
-    <w:name w:val="Heading 4 Char"/>
-    <w:basedOn w:val="DefaultParagraphFont"/>
-    <w:link w:val="Heading4"/>
+  <w:style w:type="character" w:customStyle="1" w:styleId="40">
+    <w:name w:val="Заглавие 4 Знак"/>
+    <w:basedOn w:val="a0"/>
+    <w:link w:val="4"/>
     <w:uiPriority w:val="9"/>
     <w:rsid w:val="008C5930"/>
     <w:rPr>
@@ -10141,10 +13039,10 @@
       <w:sz w:val="28"/>
     </w:rPr>
   </w:style>
-  <w:style w:type="paragraph" w:styleId="ListParagraph">
+  <w:style w:type="paragraph" w:styleId="ac">
     <w:name w:val="List Paragraph"/>
-    <w:basedOn w:val="Normal"/>
-    <w:link w:val="ListParagraphChar"/>
+    <w:basedOn w:val="a"/>
+    <w:link w:val="ad"/>
     <w:uiPriority w:val="34"/>
     <w:qFormat/>
     <w:rsid w:val="008617B5"/>
@@ -10153,9 +13051,9 @@
       <w:contextualSpacing/>
     </w:pPr>
   </w:style>
-  <w:style w:type="character" w:styleId="FollowedHyperlink">
+  <w:style w:type="character" w:styleId="ae">
     <w:name w:val="FollowedHyperlink"/>
-    <w:basedOn w:val="DefaultParagraphFont"/>
+    <w:basedOn w:val="a0"/>
     <w:uiPriority w:val="99"/>
     <w:semiHidden/>
     <w:unhideWhenUsed/>
@@ -10165,10 +13063,10 @@
       <w:u w:val="single"/>
     </w:rPr>
   </w:style>
-  <w:style w:type="character" w:customStyle="1" w:styleId="Heading5Char">
-    <w:name w:val="Heading 5 Char"/>
-    <w:basedOn w:val="DefaultParagraphFont"/>
-    <w:link w:val="Heading5"/>
+  <w:style w:type="character" w:customStyle="1" w:styleId="50">
+    <w:name w:val="Заглавие 5 Знак"/>
+    <w:basedOn w:val="a0"/>
+    <w:link w:val="5"/>
     <w:uiPriority w:val="9"/>
     <w:semiHidden/>
     <w:rsid w:val="008C5930"/>
@@ -10180,7 +13078,7 @@
   </w:style>
   <w:style w:type="paragraph" w:customStyle="1" w:styleId="Code">
     <w:name w:val="Code"/>
-    <w:basedOn w:val="Normal"/>
+    <w:basedOn w:val="a"/>
     <w:link w:val="CodeChar"/>
     <w:qFormat/>
     <w:rsid w:val="008063E1"/>
@@ -10192,7 +13090,7 @@
   </w:style>
   <w:style w:type="character" w:customStyle="1" w:styleId="CodeChar">
     <w:name w:val="Code Char"/>
-    <w:basedOn w:val="DefaultParagraphFont"/>
+    <w:basedOn w:val="a0"/>
     <w:link w:val="Code"/>
     <w:rsid w:val="008063E1"/>
     <w:rPr>
@@ -10201,9 +13099,9 @@
       <w:noProof/>
     </w:rPr>
   </w:style>
-  <w:style w:type="table" w:styleId="TableGrid">
+  <w:style w:type="table" w:styleId="af">
     <w:name w:val="Table Grid"/>
-    <w:basedOn w:val="TableNormal"/>
+    <w:basedOn w:val="a1"/>
     <w:uiPriority w:val="59"/>
     <w:rsid w:val="00763912"/>
     <w:pPr>
@@ -10222,12 +13120,12 @@
   </w:style>
   <w:style w:type="character" w:customStyle="1" w:styleId="tgc">
     <w:name w:val="_tgc"/>
-    <w:basedOn w:val="DefaultParagraphFont"/>
+    <w:basedOn w:val="a0"/>
     <w:rsid w:val="00D8395C"/>
   </w:style>
   <w:style w:type="paragraph" w:customStyle="1" w:styleId="Index">
     <w:name w:val="Index"/>
-    <w:basedOn w:val="Normal"/>
+    <w:basedOn w:val="a"/>
     <w:qFormat/>
     <w:rsid w:val="005054C7"/>
     <w:pPr>
@@ -10238,17 +13136,17 @@
       <w:rFonts w:cs="FreeSans"/>
     </w:rPr>
   </w:style>
-  <w:style w:type="character" w:customStyle="1" w:styleId="ListParagraphChar">
-    <w:name w:val="List Paragraph Char"/>
-    <w:basedOn w:val="DefaultParagraphFont"/>
-    <w:link w:val="ListParagraph"/>
+  <w:style w:type="character" w:customStyle="1" w:styleId="ad">
+    <w:name w:val="Списък на абзаци Знак"/>
+    <w:basedOn w:val="a0"/>
+    <w:link w:val="ac"/>
     <w:uiPriority w:val="34"/>
     <w:qFormat/>
     <w:rsid w:val="005054C7"/>
   </w:style>
   <w:style w:type="character" w:customStyle="1" w:styleId="InternetLink">
     <w:name w:val="Internet Link"/>
-    <w:basedOn w:val="DefaultParagraphFont"/>
+    <w:basedOn w:val="a0"/>
     <w:uiPriority w:val="99"/>
     <w:unhideWhenUsed/>
     <w:rsid w:val="005054C7"/>
@@ -10257,9 +13155,9 @@
       <w:u w:val="single"/>
     </w:rPr>
   </w:style>
-  <w:style w:type="character" w:styleId="UnresolvedMention">
+  <w:style w:type="character" w:styleId="af0">
     <w:name w:val="Unresolved Mention"/>
-    <w:basedOn w:val="DefaultParagraphFont"/>
+    <w:basedOn w:val="a0"/>
     <w:uiPriority w:val="99"/>
     <w:semiHidden/>
     <w:unhideWhenUsed/>
@@ -10269,9 +13167,9 @@
       <w:shd w:val="clear" w:color="auto" w:fill="E1DFDD"/>
     </w:rPr>
   </w:style>
-  <w:style w:type="paragraph" w:customStyle="1" w:styleId="1">
+  <w:style w:type="paragraph" w:customStyle="1" w:styleId="11">
     <w:name w:val="Стил1"/>
-    <w:basedOn w:val="Normal"/>
+    <w:basedOn w:val="a"/>
     <w:link w:val="1Char"/>
     <w:qFormat/>
     <w:rsid w:val="5C60599F"/>
@@ -10291,8 +13189,8 @@
   </w:style>
   <w:style w:type="character" w:customStyle="1" w:styleId="1Char">
     <w:name w:val="Стил1 Char"/>
-    <w:basedOn w:val="DefaultParagraphFont"/>
-    <w:link w:val="1"/>
+    <w:basedOn w:val="a0"/>
+    <w:link w:val="11"/>
     <w:rsid w:val="5C60599F"/>
     <w:rPr>
       <w:rFonts w:asciiTheme="minorHAnsi" w:eastAsiaTheme="majorEastAsia" w:hAnsiTheme="minorHAnsi" w:cstheme="majorBidi"/>

</xml_diff>